<commit_message>
I submitted the paper. And I made a plan to clean up this code and make a reproducible document. :}
</commit_message>
<xml_diff>
--- a/Text/COBS roots manuscript v7.docx
+++ b/Text/COBS roots manuscript v7.docx
@@ -138,6 +138,7 @@
           <w:szCs w:val="20"/>
         </w:rPr>
       </w:pPr>
+      <w:bookmarkStart w:id="0" w:name="_GoBack"/>
       <w:r>
         <w:rPr>
           <w:b w:val="0"/>
@@ -276,6 +277,7 @@
         <w:t xml:space="preserve"> suggest that while prairie roots contribute more C to the soil than maize at shallow depths, maize may contribute more C to the soil than prairies at deeper depths.  </w:t>
       </w:r>
     </w:p>
+    <w:bookmarkEnd w:id="0"/>
     <w:p>
       <w:pPr>
         <w:pStyle w:val="Heading1"/>
@@ -3296,6 +3298,7 @@
     </w:p>
     <w:p>
       <w:pPr>
+        <w:jc w:val="center"/>
         <w:rPr>
           <w:szCs w:val="20"/>
         </w:rPr>
@@ -4760,12 +4763,12 @@
         <w:gridCol w:w="666"/>
         <w:gridCol w:w="324"/>
         <w:gridCol w:w="630"/>
-        <w:gridCol w:w="942"/>
+        <w:gridCol w:w="720"/>
         <w:gridCol w:w="405"/>
-        <w:gridCol w:w="819"/>
-        <w:gridCol w:w="666"/>
-        <w:gridCol w:w="316"/>
-        <w:gridCol w:w="813"/>
+        <w:gridCol w:w="675"/>
+        <w:gridCol w:w="720"/>
+        <w:gridCol w:w="360"/>
+        <w:gridCol w:w="720"/>
       </w:tblGrid>
       <w:tr>
         <w:trPr>
@@ -4893,7 +4896,7 @@
         </w:tc>
         <w:tc>
           <w:tcPr>
-            <w:tcW w:w="2166" w:type="dxa"/>
+            <w:tcW w:w="1800" w:type="dxa"/>
             <w:gridSpan w:val="3"/>
             <w:tcBorders>
               <w:bottom w:val="single" w:sz="4" w:space="0" w:color="auto"/>
@@ -4969,7 +4972,7 @@
         </w:tc>
         <w:tc>
           <w:tcPr>
-            <w:tcW w:w="1795" w:type="dxa"/>
+            <w:tcW w:w="1800" w:type="dxa"/>
             <w:gridSpan w:val="3"/>
             <w:tcBorders>
               <w:bottom w:val="single" w:sz="4" w:space="0" w:color="auto"/>
@@ -5163,7 +5166,7 @@
         </w:tc>
         <w:tc>
           <w:tcPr>
-            <w:tcW w:w="942" w:type="dxa"/>
+            <w:tcW w:w="720" w:type="dxa"/>
             <w:tcBorders>
               <w:top w:val="single" w:sz="4" w:space="0" w:color="auto"/>
             </w:tcBorders>
@@ -5211,7 +5214,7 @@
         </w:tc>
         <w:tc>
           <w:tcPr>
-            <w:tcW w:w="819" w:type="dxa"/>
+            <w:tcW w:w="675" w:type="dxa"/>
             <w:tcBorders>
               <w:top w:val="single" w:sz="4" w:space="0" w:color="auto"/>
             </w:tcBorders>
@@ -5235,7 +5238,7 @@
         </w:tc>
         <w:tc>
           <w:tcPr>
-            <w:tcW w:w="666" w:type="dxa"/>
+            <w:tcW w:w="720" w:type="dxa"/>
             <w:tcBorders>
               <w:top w:val="single" w:sz="4" w:space="0" w:color="auto"/>
             </w:tcBorders>
@@ -5259,7 +5262,7 @@
         </w:tc>
         <w:tc>
           <w:tcPr>
-            <w:tcW w:w="316" w:type="dxa"/>
+            <w:tcW w:w="360" w:type="dxa"/>
             <w:tcBorders>
               <w:top w:val="single" w:sz="4" w:space="0" w:color="auto"/>
             </w:tcBorders>
@@ -5283,7 +5286,7 @@
         </w:tc>
         <w:tc>
           <w:tcPr>
-            <w:tcW w:w="813" w:type="dxa"/>
+            <w:tcW w:w="720" w:type="dxa"/>
             <w:tcBorders>
               <w:top w:val="single" w:sz="4" w:space="0" w:color="auto"/>
             </w:tcBorders>
@@ -5417,7 +5420,7 @@
         </w:tc>
         <w:tc>
           <w:tcPr>
-            <w:tcW w:w="942" w:type="dxa"/>
+            <w:tcW w:w="720" w:type="dxa"/>
             <w:noWrap/>
             <w:vAlign w:val="bottom"/>
             <w:hideMark/>
@@ -5459,7 +5462,7 @@
         </w:tc>
         <w:tc>
           <w:tcPr>
-            <w:tcW w:w="819" w:type="dxa"/>
+            <w:tcW w:w="675" w:type="dxa"/>
             <w:noWrap/>
             <w:vAlign w:val="bottom"/>
             <w:hideMark/>
@@ -5480,7 +5483,7 @@
         </w:tc>
         <w:tc>
           <w:tcPr>
-            <w:tcW w:w="666" w:type="dxa"/>
+            <w:tcW w:w="720" w:type="dxa"/>
             <w:noWrap/>
             <w:vAlign w:val="bottom"/>
             <w:hideMark/>
@@ -5501,7 +5504,7 @@
         </w:tc>
         <w:tc>
           <w:tcPr>
-            <w:tcW w:w="316" w:type="dxa"/>
+            <w:tcW w:w="360" w:type="dxa"/>
             <w:noWrap/>
             <w:vAlign w:val="bottom"/>
             <w:hideMark/>
@@ -5522,7 +5525,7 @@
         </w:tc>
         <w:tc>
           <w:tcPr>
-            <w:tcW w:w="813" w:type="dxa"/>
+            <w:tcW w:w="720" w:type="dxa"/>
             <w:noWrap/>
             <w:vAlign w:val="bottom"/>
             <w:hideMark/>
@@ -5653,7 +5656,7 @@
         </w:tc>
         <w:tc>
           <w:tcPr>
-            <w:tcW w:w="942" w:type="dxa"/>
+            <w:tcW w:w="720" w:type="dxa"/>
             <w:noWrap/>
             <w:vAlign w:val="bottom"/>
             <w:hideMark/>
@@ -5695,7 +5698,7 @@
         </w:tc>
         <w:tc>
           <w:tcPr>
-            <w:tcW w:w="819" w:type="dxa"/>
+            <w:tcW w:w="675" w:type="dxa"/>
             <w:noWrap/>
             <w:vAlign w:val="bottom"/>
             <w:hideMark/>
@@ -5716,7 +5719,7 @@
         </w:tc>
         <w:tc>
           <w:tcPr>
-            <w:tcW w:w="666" w:type="dxa"/>
+            <w:tcW w:w="720" w:type="dxa"/>
             <w:noWrap/>
             <w:vAlign w:val="bottom"/>
             <w:hideMark/>
@@ -5737,7 +5740,7 @@
         </w:tc>
         <w:tc>
           <w:tcPr>
-            <w:tcW w:w="316" w:type="dxa"/>
+            <w:tcW w:w="360" w:type="dxa"/>
             <w:noWrap/>
             <w:vAlign w:val="bottom"/>
             <w:hideMark/>
@@ -5758,7 +5761,7 @@
         </w:tc>
         <w:tc>
           <w:tcPr>
-            <w:tcW w:w="813" w:type="dxa"/>
+            <w:tcW w:w="720" w:type="dxa"/>
             <w:noWrap/>
             <w:vAlign w:val="bottom"/>
             <w:hideMark/>
@@ -5889,7 +5892,7 @@
         </w:tc>
         <w:tc>
           <w:tcPr>
-            <w:tcW w:w="942" w:type="dxa"/>
+            <w:tcW w:w="720" w:type="dxa"/>
             <w:noWrap/>
             <w:vAlign w:val="bottom"/>
             <w:hideMark/>
@@ -5931,7 +5934,7 @@
         </w:tc>
         <w:tc>
           <w:tcPr>
-            <w:tcW w:w="819" w:type="dxa"/>
+            <w:tcW w:w="675" w:type="dxa"/>
             <w:noWrap/>
             <w:vAlign w:val="bottom"/>
             <w:hideMark/>
@@ -5952,7 +5955,7 @@
         </w:tc>
         <w:tc>
           <w:tcPr>
-            <w:tcW w:w="666" w:type="dxa"/>
+            <w:tcW w:w="720" w:type="dxa"/>
             <w:noWrap/>
             <w:vAlign w:val="bottom"/>
             <w:hideMark/>
@@ -5973,7 +5976,7 @@
         </w:tc>
         <w:tc>
           <w:tcPr>
-            <w:tcW w:w="316" w:type="dxa"/>
+            <w:tcW w:w="360" w:type="dxa"/>
             <w:noWrap/>
             <w:vAlign w:val="bottom"/>
             <w:hideMark/>
@@ -5994,7 +5997,7 @@
         </w:tc>
         <w:tc>
           <w:tcPr>
-            <w:tcW w:w="813" w:type="dxa"/>
+            <w:tcW w:w="720" w:type="dxa"/>
             <w:noWrap/>
             <w:vAlign w:val="bottom"/>
             <w:hideMark/>
@@ -6137,7 +6140,7 @@
         </w:tc>
         <w:tc>
           <w:tcPr>
-            <w:tcW w:w="942" w:type="dxa"/>
+            <w:tcW w:w="720" w:type="dxa"/>
             <w:tcBorders>
               <w:bottom w:val="dotted" w:sz="4" w:space="0" w:color="auto"/>
             </w:tcBorders>
@@ -6185,7 +6188,7 @@
         </w:tc>
         <w:tc>
           <w:tcPr>
-            <w:tcW w:w="819" w:type="dxa"/>
+            <w:tcW w:w="675" w:type="dxa"/>
             <w:tcBorders>
               <w:bottom w:val="dotted" w:sz="4" w:space="0" w:color="auto"/>
             </w:tcBorders>
@@ -6209,7 +6212,7 @@
         </w:tc>
         <w:tc>
           <w:tcPr>
-            <w:tcW w:w="666" w:type="dxa"/>
+            <w:tcW w:w="720" w:type="dxa"/>
             <w:tcBorders>
               <w:bottom w:val="dotted" w:sz="4" w:space="0" w:color="auto"/>
             </w:tcBorders>
@@ -6233,7 +6236,7 @@
         </w:tc>
         <w:tc>
           <w:tcPr>
-            <w:tcW w:w="316" w:type="dxa"/>
+            <w:tcW w:w="360" w:type="dxa"/>
             <w:tcBorders>
               <w:bottom w:val="dotted" w:sz="4" w:space="0" w:color="auto"/>
             </w:tcBorders>
@@ -6257,7 +6260,7 @@
         </w:tc>
         <w:tc>
           <w:tcPr>
-            <w:tcW w:w="813" w:type="dxa"/>
+            <w:tcW w:w="720" w:type="dxa"/>
             <w:tcBorders>
               <w:bottom w:val="dotted" w:sz="4" w:space="0" w:color="auto"/>
             </w:tcBorders>
@@ -6411,7 +6414,7 @@
         </w:tc>
         <w:tc>
           <w:tcPr>
-            <w:tcW w:w="942" w:type="dxa"/>
+            <w:tcW w:w="720" w:type="dxa"/>
             <w:tcBorders>
               <w:top w:val="dotted" w:sz="4" w:space="0" w:color="auto"/>
             </w:tcBorders>
@@ -6459,7 +6462,7 @@
         </w:tc>
         <w:tc>
           <w:tcPr>
-            <w:tcW w:w="819" w:type="dxa"/>
+            <w:tcW w:w="675" w:type="dxa"/>
             <w:tcBorders>
               <w:top w:val="dotted" w:sz="4" w:space="0" w:color="auto"/>
             </w:tcBorders>
@@ -6483,7 +6486,7 @@
         </w:tc>
         <w:tc>
           <w:tcPr>
-            <w:tcW w:w="666" w:type="dxa"/>
+            <w:tcW w:w="720" w:type="dxa"/>
             <w:tcBorders>
               <w:top w:val="dotted" w:sz="4" w:space="0" w:color="auto"/>
             </w:tcBorders>
@@ -6507,7 +6510,7 @@
         </w:tc>
         <w:tc>
           <w:tcPr>
-            <w:tcW w:w="316" w:type="dxa"/>
+            <w:tcW w:w="360" w:type="dxa"/>
             <w:tcBorders>
               <w:top w:val="dotted" w:sz="4" w:space="0" w:color="auto"/>
             </w:tcBorders>
@@ -6531,7 +6534,7 @@
         </w:tc>
         <w:tc>
           <w:tcPr>
-            <w:tcW w:w="813" w:type="dxa"/>
+            <w:tcW w:w="720" w:type="dxa"/>
             <w:tcBorders>
               <w:top w:val="dotted" w:sz="4" w:space="0" w:color="auto"/>
             </w:tcBorders>
@@ -6665,7 +6668,7 @@
         </w:tc>
         <w:tc>
           <w:tcPr>
-            <w:tcW w:w="942" w:type="dxa"/>
+            <w:tcW w:w="720" w:type="dxa"/>
             <w:noWrap/>
             <w:vAlign w:val="bottom"/>
             <w:hideMark/>
@@ -6707,7 +6710,7 @@
         </w:tc>
         <w:tc>
           <w:tcPr>
-            <w:tcW w:w="819" w:type="dxa"/>
+            <w:tcW w:w="675" w:type="dxa"/>
             <w:noWrap/>
             <w:vAlign w:val="bottom"/>
             <w:hideMark/>
@@ -6728,7 +6731,7 @@
         </w:tc>
         <w:tc>
           <w:tcPr>
-            <w:tcW w:w="666" w:type="dxa"/>
+            <w:tcW w:w="720" w:type="dxa"/>
             <w:noWrap/>
             <w:vAlign w:val="bottom"/>
             <w:hideMark/>
@@ -6749,7 +6752,7 @@
         </w:tc>
         <w:tc>
           <w:tcPr>
-            <w:tcW w:w="316" w:type="dxa"/>
+            <w:tcW w:w="360" w:type="dxa"/>
             <w:noWrap/>
             <w:vAlign w:val="bottom"/>
             <w:hideMark/>
@@ -6770,7 +6773,7 @@
         </w:tc>
         <w:tc>
           <w:tcPr>
-            <w:tcW w:w="813" w:type="dxa"/>
+            <w:tcW w:w="720" w:type="dxa"/>
             <w:noWrap/>
             <w:vAlign w:val="bottom"/>
             <w:hideMark/>
@@ -6901,7 +6904,7 @@
         </w:tc>
         <w:tc>
           <w:tcPr>
-            <w:tcW w:w="942" w:type="dxa"/>
+            <w:tcW w:w="720" w:type="dxa"/>
             <w:noWrap/>
             <w:vAlign w:val="bottom"/>
             <w:hideMark/>
@@ -6943,7 +6946,7 @@
         </w:tc>
         <w:tc>
           <w:tcPr>
-            <w:tcW w:w="819" w:type="dxa"/>
+            <w:tcW w:w="675" w:type="dxa"/>
             <w:noWrap/>
             <w:vAlign w:val="bottom"/>
             <w:hideMark/>
@@ -6964,7 +6967,7 @@
         </w:tc>
         <w:tc>
           <w:tcPr>
-            <w:tcW w:w="666" w:type="dxa"/>
+            <w:tcW w:w="720" w:type="dxa"/>
             <w:noWrap/>
             <w:vAlign w:val="bottom"/>
             <w:hideMark/>
@@ -6985,7 +6988,7 @@
         </w:tc>
         <w:tc>
           <w:tcPr>
-            <w:tcW w:w="316" w:type="dxa"/>
+            <w:tcW w:w="360" w:type="dxa"/>
             <w:noWrap/>
             <w:vAlign w:val="bottom"/>
             <w:hideMark/>
@@ -7006,7 +7009,7 @@
         </w:tc>
         <w:tc>
           <w:tcPr>
-            <w:tcW w:w="813" w:type="dxa"/>
+            <w:tcW w:w="720" w:type="dxa"/>
             <w:noWrap/>
             <w:vAlign w:val="bottom"/>
             <w:hideMark/>
@@ -7137,7 +7140,7 @@
         </w:tc>
         <w:tc>
           <w:tcPr>
-            <w:tcW w:w="942" w:type="dxa"/>
+            <w:tcW w:w="720" w:type="dxa"/>
             <w:noWrap/>
             <w:vAlign w:val="bottom"/>
             <w:hideMark/>
@@ -7179,7 +7182,7 @@
         </w:tc>
         <w:tc>
           <w:tcPr>
-            <w:tcW w:w="819" w:type="dxa"/>
+            <w:tcW w:w="675" w:type="dxa"/>
             <w:noWrap/>
             <w:vAlign w:val="bottom"/>
             <w:hideMark/>
@@ -7200,7 +7203,7 @@
         </w:tc>
         <w:tc>
           <w:tcPr>
-            <w:tcW w:w="666" w:type="dxa"/>
+            <w:tcW w:w="720" w:type="dxa"/>
             <w:noWrap/>
             <w:vAlign w:val="bottom"/>
             <w:hideMark/>
@@ -7221,7 +7224,7 @@
         </w:tc>
         <w:tc>
           <w:tcPr>
-            <w:tcW w:w="316" w:type="dxa"/>
+            <w:tcW w:w="360" w:type="dxa"/>
             <w:noWrap/>
             <w:vAlign w:val="bottom"/>
             <w:hideMark/>
@@ -7242,7 +7245,7 @@
         </w:tc>
         <w:tc>
           <w:tcPr>
-            <w:tcW w:w="813" w:type="dxa"/>
+            <w:tcW w:w="720" w:type="dxa"/>
             <w:noWrap/>
             <w:vAlign w:val="bottom"/>
             <w:hideMark/>
@@ -7385,7 +7388,7 @@
         </w:tc>
         <w:tc>
           <w:tcPr>
-            <w:tcW w:w="942" w:type="dxa"/>
+            <w:tcW w:w="720" w:type="dxa"/>
             <w:tcBorders>
               <w:bottom w:val="dotted" w:sz="4" w:space="0" w:color="auto"/>
             </w:tcBorders>
@@ -7433,7 +7436,7 @@
         </w:tc>
         <w:tc>
           <w:tcPr>
-            <w:tcW w:w="819" w:type="dxa"/>
+            <w:tcW w:w="675" w:type="dxa"/>
             <w:tcBorders>
               <w:bottom w:val="dotted" w:sz="4" w:space="0" w:color="auto"/>
             </w:tcBorders>
@@ -7457,7 +7460,7 @@
         </w:tc>
         <w:tc>
           <w:tcPr>
-            <w:tcW w:w="666" w:type="dxa"/>
+            <w:tcW w:w="720" w:type="dxa"/>
             <w:tcBorders>
               <w:bottom w:val="dotted" w:sz="4" w:space="0" w:color="auto"/>
             </w:tcBorders>
@@ -7481,7 +7484,7 @@
         </w:tc>
         <w:tc>
           <w:tcPr>
-            <w:tcW w:w="316" w:type="dxa"/>
+            <w:tcW w:w="360" w:type="dxa"/>
             <w:tcBorders>
               <w:bottom w:val="dotted" w:sz="4" w:space="0" w:color="auto"/>
             </w:tcBorders>
@@ -7505,7 +7508,7 @@
         </w:tc>
         <w:tc>
           <w:tcPr>
-            <w:tcW w:w="813" w:type="dxa"/>
+            <w:tcW w:w="720" w:type="dxa"/>
             <w:tcBorders>
               <w:bottom w:val="dotted" w:sz="4" w:space="0" w:color="auto"/>
             </w:tcBorders>
@@ -7659,7 +7662,7 @@
         </w:tc>
         <w:tc>
           <w:tcPr>
-            <w:tcW w:w="942" w:type="dxa"/>
+            <w:tcW w:w="720" w:type="dxa"/>
             <w:tcBorders>
               <w:top w:val="dotted" w:sz="4" w:space="0" w:color="auto"/>
             </w:tcBorders>
@@ -7707,7 +7710,7 @@
         </w:tc>
         <w:tc>
           <w:tcPr>
-            <w:tcW w:w="819" w:type="dxa"/>
+            <w:tcW w:w="675" w:type="dxa"/>
             <w:tcBorders>
               <w:top w:val="dotted" w:sz="4" w:space="0" w:color="auto"/>
             </w:tcBorders>
@@ -7731,7 +7734,7 @@
         </w:tc>
         <w:tc>
           <w:tcPr>
-            <w:tcW w:w="666" w:type="dxa"/>
+            <w:tcW w:w="720" w:type="dxa"/>
             <w:tcBorders>
               <w:top w:val="dotted" w:sz="4" w:space="0" w:color="auto"/>
             </w:tcBorders>
@@ -7755,7 +7758,7 @@
         </w:tc>
         <w:tc>
           <w:tcPr>
-            <w:tcW w:w="316" w:type="dxa"/>
+            <w:tcW w:w="360" w:type="dxa"/>
             <w:tcBorders>
               <w:top w:val="dotted" w:sz="4" w:space="0" w:color="auto"/>
             </w:tcBorders>
@@ -7779,7 +7782,7 @@
         </w:tc>
         <w:tc>
           <w:tcPr>
-            <w:tcW w:w="813" w:type="dxa"/>
+            <w:tcW w:w="720" w:type="dxa"/>
             <w:tcBorders>
               <w:top w:val="dotted" w:sz="4" w:space="0" w:color="auto"/>
             </w:tcBorders>
@@ -7913,7 +7916,7 @@
         </w:tc>
         <w:tc>
           <w:tcPr>
-            <w:tcW w:w="942" w:type="dxa"/>
+            <w:tcW w:w="720" w:type="dxa"/>
             <w:noWrap/>
             <w:vAlign w:val="bottom"/>
             <w:hideMark/>
@@ -7955,7 +7958,7 @@
         </w:tc>
         <w:tc>
           <w:tcPr>
-            <w:tcW w:w="819" w:type="dxa"/>
+            <w:tcW w:w="675" w:type="dxa"/>
             <w:noWrap/>
             <w:vAlign w:val="bottom"/>
             <w:hideMark/>
@@ -7976,7 +7979,7 @@
         </w:tc>
         <w:tc>
           <w:tcPr>
-            <w:tcW w:w="666" w:type="dxa"/>
+            <w:tcW w:w="720" w:type="dxa"/>
             <w:noWrap/>
             <w:vAlign w:val="bottom"/>
             <w:hideMark/>
@@ -7997,7 +8000,7 @@
         </w:tc>
         <w:tc>
           <w:tcPr>
-            <w:tcW w:w="316" w:type="dxa"/>
+            <w:tcW w:w="360" w:type="dxa"/>
             <w:noWrap/>
             <w:vAlign w:val="bottom"/>
             <w:hideMark/>
@@ -8018,7 +8021,7 @@
         </w:tc>
         <w:tc>
           <w:tcPr>
-            <w:tcW w:w="813" w:type="dxa"/>
+            <w:tcW w:w="720" w:type="dxa"/>
             <w:noWrap/>
             <w:vAlign w:val="bottom"/>
             <w:hideMark/>
@@ -8149,7 +8152,7 @@
         </w:tc>
         <w:tc>
           <w:tcPr>
-            <w:tcW w:w="942" w:type="dxa"/>
+            <w:tcW w:w="720" w:type="dxa"/>
             <w:noWrap/>
             <w:vAlign w:val="bottom"/>
             <w:hideMark/>
@@ -8191,7 +8194,7 @@
         </w:tc>
         <w:tc>
           <w:tcPr>
-            <w:tcW w:w="819" w:type="dxa"/>
+            <w:tcW w:w="675" w:type="dxa"/>
             <w:noWrap/>
             <w:vAlign w:val="bottom"/>
             <w:hideMark/>
@@ -8212,7 +8215,7 @@
         </w:tc>
         <w:tc>
           <w:tcPr>
-            <w:tcW w:w="666" w:type="dxa"/>
+            <w:tcW w:w="720" w:type="dxa"/>
             <w:noWrap/>
             <w:vAlign w:val="bottom"/>
             <w:hideMark/>
@@ -8233,7 +8236,7 @@
         </w:tc>
         <w:tc>
           <w:tcPr>
-            <w:tcW w:w="316" w:type="dxa"/>
+            <w:tcW w:w="360" w:type="dxa"/>
             <w:noWrap/>
             <w:vAlign w:val="bottom"/>
             <w:hideMark/>
@@ -8254,7 +8257,7 @@
         </w:tc>
         <w:tc>
           <w:tcPr>
-            <w:tcW w:w="813" w:type="dxa"/>
+            <w:tcW w:w="720" w:type="dxa"/>
             <w:noWrap/>
             <w:vAlign w:val="bottom"/>
             <w:hideMark/>
@@ -8385,7 +8388,7 @@
         </w:tc>
         <w:tc>
           <w:tcPr>
-            <w:tcW w:w="942" w:type="dxa"/>
+            <w:tcW w:w="720" w:type="dxa"/>
             <w:noWrap/>
             <w:vAlign w:val="bottom"/>
             <w:hideMark/>
@@ -8427,7 +8430,7 @@
         </w:tc>
         <w:tc>
           <w:tcPr>
-            <w:tcW w:w="819" w:type="dxa"/>
+            <w:tcW w:w="675" w:type="dxa"/>
             <w:noWrap/>
             <w:vAlign w:val="bottom"/>
             <w:hideMark/>
@@ -8448,7 +8451,7 @@
         </w:tc>
         <w:tc>
           <w:tcPr>
-            <w:tcW w:w="666" w:type="dxa"/>
+            <w:tcW w:w="720" w:type="dxa"/>
             <w:noWrap/>
             <w:vAlign w:val="bottom"/>
             <w:hideMark/>
@@ -8469,7 +8472,7 @@
         </w:tc>
         <w:tc>
           <w:tcPr>
-            <w:tcW w:w="316" w:type="dxa"/>
+            <w:tcW w:w="360" w:type="dxa"/>
             <w:noWrap/>
             <w:vAlign w:val="bottom"/>
             <w:hideMark/>
@@ -8490,7 +8493,7 @@
         </w:tc>
         <w:tc>
           <w:tcPr>
-            <w:tcW w:w="813" w:type="dxa"/>
+            <w:tcW w:w="720" w:type="dxa"/>
             <w:noWrap/>
             <w:vAlign w:val="bottom"/>
             <w:hideMark/>
@@ -8633,7 +8636,7 @@
         </w:tc>
         <w:tc>
           <w:tcPr>
-            <w:tcW w:w="942" w:type="dxa"/>
+            <w:tcW w:w="720" w:type="dxa"/>
             <w:tcBorders>
               <w:bottom w:val="dotted" w:sz="4" w:space="0" w:color="auto"/>
             </w:tcBorders>
@@ -8681,7 +8684,7 @@
         </w:tc>
         <w:tc>
           <w:tcPr>
-            <w:tcW w:w="819" w:type="dxa"/>
+            <w:tcW w:w="675" w:type="dxa"/>
             <w:tcBorders>
               <w:bottom w:val="dotted" w:sz="4" w:space="0" w:color="auto"/>
             </w:tcBorders>
@@ -8705,7 +8708,7 @@
         </w:tc>
         <w:tc>
           <w:tcPr>
-            <w:tcW w:w="666" w:type="dxa"/>
+            <w:tcW w:w="720" w:type="dxa"/>
             <w:tcBorders>
               <w:bottom w:val="dotted" w:sz="4" w:space="0" w:color="auto"/>
             </w:tcBorders>
@@ -8729,7 +8732,7 @@
         </w:tc>
         <w:tc>
           <w:tcPr>
-            <w:tcW w:w="316" w:type="dxa"/>
+            <w:tcW w:w="360" w:type="dxa"/>
             <w:tcBorders>
               <w:bottom w:val="dotted" w:sz="4" w:space="0" w:color="auto"/>
             </w:tcBorders>
@@ -8753,7 +8756,7 @@
         </w:tc>
         <w:tc>
           <w:tcPr>
-            <w:tcW w:w="813" w:type="dxa"/>
+            <w:tcW w:w="720" w:type="dxa"/>
             <w:tcBorders>
               <w:bottom w:val="dotted" w:sz="4" w:space="0" w:color="auto"/>
             </w:tcBorders>
@@ -8907,7 +8910,7 @@
         </w:tc>
         <w:tc>
           <w:tcPr>
-            <w:tcW w:w="942" w:type="dxa"/>
+            <w:tcW w:w="720" w:type="dxa"/>
             <w:tcBorders>
               <w:top w:val="dotted" w:sz="4" w:space="0" w:color="auto"/>
             </w:tcBorders>
@@ -8955,7 +8958,7 @@
         </w:tc>
         <w:tc>
           <w:tcPr>
-            <w:tcW w:w="819" w:type="dxa"/>
+            <w:tcW w:w="675" w:type="dxa"/>
             <w:tcBorders>
               <w:top w:val="dotted" w:sz="4" w:space="0" w:color="auto"/>
             </w:tcBorders>
@@ -8979,7 +8982,7 @@
         </w:tc>
         <w:tc>
           <w:tcPr>
-            <w:tcW w:w="666" w:type="dxa"/>
+            <w:tcW w:w="720" w:type="dxa"/>
             <w:tcBorders>
               <w:top w:val="dotted" w:sz="4" w:space="0" w:color="auto"/>
             </w:tcBorders>
@@ -9003,7 +9006,7 @@
         </w:tc>
         <w:tc>
           <w:tcPr>
-            <w:tcW w:w="316" w:type="dxa"/>
+            <w:tcW w:w="360" w:type="dxa"/>
             <w:tcBorders>
               <w:top w:val="dotted" w:sz="4" w:space="0" w:color="auto"/>
             </w:tcBorders>
@@ -9027,7 +9030,7 @@
         </w:tc>
         <w:tc>
           <w:tcPr>
-            <w:tcW w:w="813" w:type="dxa"/>
+            <w:tcW w:w="720" w:type="dxa"/>
             <w:tcBorders>
               <w:top w:val="dotted" w:sz="4" w:space="0" w:color="auto"/>
             </w:tcBorders>
@@ -9161,7 +9164,7 @@
         </w:tc>
         <w:tc>
           <w:tcPr>
-            <w:tcW w:w="942" w:type="dxa"/>
+            <w:tcW w:w="720" w:type="dxa"/>
             <w:noWrap/>
             <w:vAlign w:val="bottom"/>
             <w:hideMark/>
@@ -9203,7 +9206,7 @@
         </w:tc>
         <w:tc>
           <w:tcPr>
-            <w:tcW w:w="819" w:type="dxa"/>
+            <w:tcW w:w="675" w:type="dxa"/>
             <w:noWrap/>
             <w:vAlign w:val="bottom"/>
             <w:hideMark/>
@@ -9224,7 +9227,7 @@
         </w:tc>
         <w:tc>
           <w:tcPr>
-            <w:tcW w:w="666" w:type="dxa"/>
+            <w:tcW w:w="720" w:type="dxa"/>
             <w:noWrap/>
             <w:vAlign w:val="bottom"/>
             <w:hideMark/>
@@ -9245,7 +9248,7 @@
         </w:tc>
         <w:tc>
           <w:tcPr>
-            <w:tcW w:w="316" w:type="dxa"/>
+            <w:tcW w:w="360" w:type="dxa"/>
             <w:noWrap/>
             <w:vAlign w:val="bottom"/>
             <w:hideMark/>
@@ -9266,7 +9269,7 @@
         </w:tc>
         <w:tc>
           <w:tcPr>
-            <w:tcW w:w="813" w:type="dxa"/>
+            <w:tcW w:w="720" w:type="dxa"/>
             <w:noWrap/>
             <w:vAlign w:val="bottom"/>
             <w:hideMark/>
@@ -9397,7 +9400,7 @@
         </w:tc>
         <w:tc>
           <w:tcPr>
-            <w:tcW w:w="942" w:type="dxa"/>
+            <w:tcW w:w="720" w:type="dxa"/>
             <w:noWrap/>
             <w:vAlign w:val="bottom"/>
             <w:hideMark/>
@@ -9439,7 +9442,7 @@
         </w:tc>
         <w:tc>
           <w:tcPr>
-            <w:tcW w:w="819" w:type="dxa"/>
+            <w:tcW w:w="675" w:type="dxa"/>
             <w:noWrap/>
             <w:vAlign w:val="bottom"/>
             <w:hideMark/>
@@ -9460,7 +9463,7 @@
         </w:tc>
         <w:tc>
           <w:tcPr>
-            <w:tcW w:w="666" w:type="dxa"/>
+            <w:tcW w:w="720" w:type="dxa"/>
             <w:noWrap/>
             <w:vAlign w:val="bottom"/>
             <w:hideMark/>
@@ -9481,7 +9484,7 @@
         </w:tc>
         <w:tc>
           <w:tcPr>
-            <w:tcW w:w="316" w:type="dxa"/>
+            <w:tcW w:w="360" w:type="dxa"/>
             <w:noWrap/>
             <w:vAlign w:val="bottom"/>
             <w:hideMark/>
@@ -9502,7 +9505,7 @@
         </w:tc>
         <w:tc>
           <w:tcPr>
-            <w:tcW w:w="813" w:type="dxa"/>
+            <w:tcW w:w="720" w:type="dxa"/>
             <w:noWrap/>
             <w:vAlign w:val="bottom"/>
             <w:hideMark/>
@@ -9633,7 +9636,7 @@
         </w:tc>
         <w:tc>
           <w:tcPr>
-            <w:tcW w:w="942" w:type="dxa"/>
+            <w:tcW w:w="720" w:type="dxa"/>
             <w:noWrap/>
             <w:vAlign w:val="bottom"/>
             <w:hideMark/>
@@ -9675,7 +9678,7 @@
         </w:tc>
         <w:tc>
           <w:tcPr>
-            <w:tcW w:w="819" w:type="dxa"/>
+            <w:tcW w:w="675" w:type="dxa"/>
             <w:noWrap/>
             <w:vAlign w:val="bottom"/>
             <w:hideMark/>
@@ -9696,7 +9699,7 @@
         </w:tc>
         <w:tc>
           <w:tcPr>
-            <w:tcW w:w="666" w:type="dxa"/>
+            <w:tcW w:w="720" w:type="dxa"/>
             <w:noWrap/>
             <w:vAlign w:val="bottom"/>
             <w:hideMark/>
@@ -9717,7 +9720,7 @@
         </w:tc>
         <w:tc>
           <w:tcPr>
-            <w:tcW w:w="316" w:type="dxa"/>
+            <w:tcW w:w="360" w:type="dxa"/>
             <w:noWrap/>
             <w:vAlign w:val="bottom"/>
             <w:hideMark/>
@@ -9738,7 +9741,7 @@
         </w:tc>
         <w:tc>
           <w:tcPr>
-            <w:tcW w:w="813" w:type="dxa"/>
+            <w:tcW w:w="720" w:type="dxa"/>
             <w:noWrap/>
             <w:vAlign w:val="bottom"/>
             <w:hideMark/>
@@ -9881,7 +9884,7 @@
         </w:tc>
         <w:tc>
           <w:tcPr>
-            <w:tcW w:w="942" w:type="dxa"/>
+            <w:tcW w:w="720" w:type="dxa"/>
             <w:tcBorders>
               <w:bottom w:val="dotted" w:sz="4" w:space="0" w:color="auto"/>
             </w:tcBorders>
@@ -9929,7 +9932,7 @@
         </w:tc>
         <w:tc>
           <w:tcPr>
-            <w:tcW w:w="819" w:type="dxa"/>
+            <w:tcW w:w="675" w:type="dxa"/>
             <w:tcBorders>
               <w:bottom w:val="dotted" w:sz="4" w:space="0" w:color="auto"/>
             </w:tcBorders>
@@ -9953,7 +9956,7 @@
         </w:tc>
         <w:tc>
           <w:tcPr>
-            <w:tcW w:w="666" w:type="dxa"/>
+            <w:tcW w:w="720" w:type="dxa"/>
             <w:tcBorders>
               <w:bottom w:val="dotted" w:sz="4" w:space="0" w:color="auto"/>
             </w:tcBorders>
@@ -9977,7 +9980,7 @@
         </w:tc>
         <w:tc>
           <w:tcPr>
-            <w:tcW w:w="316" w:type="dxa"/>
+            <w:tcW w:w="360" w:type="dxa"/>
             <w:tcBorders>
               <w:bottom w:val="dotted" w:sz="4" w:space="0" w:color="auto"/>
             </w:tcBorders>
@@ -10001,7 +10004,7 @@
         </w:tc>
         <w:tc>
           <w:tcPr>
-            <w:tcW w:w="813" w:type="dxa"/>
+            <w:tcW w:w="720" w:type="dxa"/>
             <w:tcBorders>
               <w:bottom w:val="dotted" w:sz="4" w:space="0" w:color="auto"/>
             </w:tcBorders>
@@ -10155,7 +10158,7 @@
         </w:tc>
         <w:tc>
           <w:tcPr>
-            <w:tcW w:w="942" w:type="dxa"/>
+            <w:tcW w:w="720" w:type="dxa"/>
             <w:tcBorders>
               <w:top w:val="dotted" w:sz="4" w:space="0" w:color="auto"/>
             </w:tcBorders>
@@ -10203,7 +10206,7 @@
         </w:tc>
         <w:tc>
           <w:tcPr>
-            <w:tcW w:w="819" w:type="dxa"/>
+            <w:tcW w:w="675" w:type="dxa"/>
             <w:tcBorders>
               <w:top w:val="dotted" w:sz="4" w:space="0" w:color="auto"/>
             </w:tcBorders>
@@ -10227,7 +10230,7 @@
         </w:tc>
         <w:tc>
           <w:tcPr>
-            <w:tcW w:w="666" w:type="dxa"/>
+            <w:tcW w:w="720" w:type="dxa"/>
             <w:tcBorders>
               <w:top w:val="dotted" w:sz="4" w:space="0" w:color="auto"/>
             </w:tcBorders>
@@ -10251,7 +10254,7 @@
         </w:tc>
         <w:tc>
           <w:tcPr>
-            <w:tcW w:w="316" w:type="dxa"/>
+            <w:tcW w:w="360" w:type="dxa"/>
             <w:tcBorders>
               <w:top w:val="dotted" w:sz="4" w:space="0" w:color="auto"/>
             </w:tcBorders>
@@ -10275,7 +10278,7 @@
         </w:tc>
         <w:tc>
           <w:tcPr>
-            <w:tcW w:w="813" w:type="dxa"/>
+            <w:tcW w:w="720" w:type="dxa"/>
             <w:tcBorders>
               <w:top w:val="dotted" w:sz="4" w:space="0" w:color="auto"/>
             </w:tcBorders>
@@ -10409,7 +10412,7 @@
         </w:tc>
         <w:tc>
           <w:tcPr>
-            <w:tcW w:w="942" w:type="dxa"/>
+            <w:tcW w:w="720" w:type="dxa"/>
             <w:noWrap/>
             <w:vAlign w:val="bottom"/>
             <w:hideMark/>
@@ -10451,7 +10454,7 @@
         </w:tc>
         <w:tc>
           <w:tcPr>
-            <w:tcW w:w="819" w:type="dxa"/>
+            <w:tcW w:w="675" w:type="dxa"/>
             <w:noWrap/>
             <w:vAlign w:val="bottom"/>
             <w:hideMark/>
@@ -10472,7 +10475,7 @@
         </w:tc>
         <w:tc>
           <w:tcPr>
-            <w:tcW w:w="666" w:type="dxa"/>
+            <w:tcW w:w="720" w:type="dxa"/>
             <w:noWrap/>
             <w:vAlign w:val="bottom"/>
             <w:hideMark/>
@@ -10493,7 +10496,7 @@
         </w:tc>
         <w:tc>
           <w:tcPr>
-            <w:tcW w:w="316" w:type="dxa"/>
+            <w:tcW w:w="360" w:type="dxa"/>
             <w:noWrap/>
             <w:vAlign w:val="bottom"/>
             <w:hideMark/>
@@ -10514,7 +10517,7 @@
         </w:tc>
         <w:tc>
           <w:tcPr>
-            <w:tcW w:w="813" w:type="dxa"/>
+            <w:tcW w:w="720" w:type="dxa"/>
             <w:noWrap/>
             <w:vAlign w:val="bottom"/>
             <w:hideMark/>
@@ -10645,7 +10648,7 @@
         </w:tc>
         <w:tc>
           <w:tcPr>
-            <w:tcW w:w="942" w:type="dxa"/>
+            <w:tcW w:w="720" w:type="dxa"/>
             <w:noWrap/>
             <w:vAlign w:val="bottom"/>
             <w:hideMark/>
@@ -10687,7 +10690,7 @@
         </w:tc>
         <w:tc>
           <w:tcPr>
-            <w:tcW w:w="819" w:type="dxa"/>
+            <w:tcW w:w="675" w:type="dxa"/>
             <w:noWrap/>
             <w:vAlign w:val="bottom"/>
             <w:hideMark/>
@@ -10708,7 +10711,7 @@
         </w:tc>
         <w:tc>
           <w:tcPr>
-            <w:tcW w:w="666" w:type="dxa"/>
+            <w:tcW w:w="720" w:type="dxa"/>
             <w:noWrap/>
             <w:vAlign w:val="bottom"/>
             <w:hideMark/>
@@ -10729,7 +10732,7 @@
         </w:tc>
         <w:tc>
           <w:tcPr>
-            <w:tcW w:w="316" w:type="dxa"/>
+            <w:tcW w:w="360" w:type="dxa"/>
             <w:noWrap/>
             <w:vAlign w:val="bottom"/>
             <w:hideMark/>
@@ -10750,7 +10753,7 @@
         </w:tc>
         <w:tc>
           <w:tcPr>
-            <w:tcW w:w="813" w:type="dxa"/>
+            <w:tcW w:w="720" w:type="dxa"/>
             <w:noWrap/>
             <w:vAlign w:val="bottom"/>
             <w:hideMark/>
@@ -10881,7 +10884,7 @@
         </w:tc>
         <w:tc>
           <w:tcPr>
-            <w:tcW w:w="942" w:type="dxa"/>
+            <w:tcW w:w="720" w:type="dxa"/>
             <w:noWrap/>
             <w:vAlign w:val="bottom"/>
             <w:hideMark/>
@@ -10923,7 +10926,7 @@
         </w:tc>
         <w:tc>
           <w:tcPr>
-            <w:tcW w:w="819" w:type="dxa"/>
+            <w:tcW w:w="675" w:type="dxa"/>
             <w:noWrap/>
             <w:vAlign w:val="bottom"/>
             <w:hideMark/>
@@ -10944,7 +10947,7 @@
         </w:tc>
         <w:tc>
           <w:tcPr>
-            <w:tcW w:w="666" w:type="dxa"/>
+            <w:tcW w:w="720" w:type="dxa"/>
             <w:noWrap/>
             <w:vAlign w:val="bottom"/>
             <w:hideMark/>
@@ -10965,7 +10968,7 @@
         </w:tc>
         <w:tc>
           <w:tcPr>
-            <w:tcW w:w="316" w:type="dxa"/>
+            <w:tcW w:w="360" w:type="dxa"/>
             <w:noWrap/>
             <w:vAlign w:val="bottom"/>
             <w:hideMark/>
@@ -10986,7 +10989,7 @@
         </w:tc>
         <w:tc>
           <w:tcPr>
-            <w:tcW w:w="813" w:type="dxa"/>
+            <w:tcW w:w="720" w:type="dxa"/>
             <w:noWrap/>
             <w:vAlign w:val="bottom"/>
             <w:hideMark/>
@@ -11129,7 +11132,7 @@
         </w:tc>
         <w:tc>
           <w:tcPr>
-            <w:tcW w:w="942" w:type="dxa"/>
+            <w:tcW w:w="720" w:type="dxa"/>
             <w:tcBorders>
               <w:bottom w:val="dotted" w:sz="4" w:space="0" w:color="auto"/>
             </w:tcBorders>
@@ -11177,7 +11180,7 @@
         </w:tc>
         <w:tc>
           <w:tcPr>
-            <w:tcW w:w="819" w:type="dxa"/>
+            <w:tcW w:w="675" w:type="dxa"/>
             <w:tcBorders>
               <w:bottom w:val="dotted" w:sz="4" w:space="0" w:color="auto"/>
             </w:tcBorders>
@@ -11201,7 +11204,7 @@
         </w:tc>
         <w:tc>
           <w:tcPr>
-            <w:tcW w:w="666" w:type="dxa"/>
+            <w:tcW w:w="720" w:type="dxa"/>
             <w:tcBorders>
               <w:bottom w:val="dotted" w:sz="4" w:space="0" w:color="auto"/>
             </w:tcBorders>
@@ -11225,7 +11228,7 @@
         </w:tc>
         <w:tc>
           <w:tcPr>
-            <w:tcW w:w="316" w:type="dxa"/>
+            <w:tcW w:w="360" w:type="dxa"/>
             <w:tcBorders>
               <w:bottom w:val="dotted" w:sz="4" w:space="0" w:color="auto"/>
             </w:tcBorders>
@@ -11249,7 +11252,7 @@
         </w:tc>
         <w:tc>
           <w:tcPr>
-            <w:tcW w:w="813" w:type="dxa"/>
+            <w:tcW w:w="720" w:type="dxa"/>
             <w:tcBorders>
               <w:bottom w:val="dotted" w:sz="4" w:space="0" w:color="auto"/>
             </w:tcBorders>
@@ -11403,7 +11406,7 @@
         </w:tc>
         <w:tc>
           <w:tcPr>
-            <w:tcW w:w="942" w:type="dxa"/>
+            <w:tcW w:w="720" w:type="dxa"/>
             <w:tcBorders>
               <w:top w:val="dotted" w:sz="4" w:space="0" w:color="auto"/>
             </w:tcBorders>
@@ -11451,7 +11454,7 @@
         </w:tc>
         <w:tc>
           <w:tcPr>
-            <w:tcW w:w="819" w:type="dxa"/>
+            <w:tcW w:w="675" w:type="dxa"/>
             <w:tcBorders>
               <w:top w:val="dotted" w:sz="4" w:space="0" w:color="auto"/>
             </w:tcBorders>
@@ -11475,7 +11478,7 @@
         </w:tc>
         <w:tc>
           <w:tcPr>
-            <w:tcW w:w="666" w:type="dxa"/>
+            <w:tcW w:w="720" w:type="dxa"/>
             <w:tcBorders>
               <w:top w:val="dotted" w:sz="4" w:space="0" w:color="auto"/>
             </w:tcBorders>
@@ -11499,7 +11502,7 @@
         </w:tc>
         <w:tc>
           <w:tcPr>
-            <w:tcW w:w="316" w:type="dxa"/>
+            <w:tcW w:w="360" w:type="dxa"/>
             <w:tcBorders>
               <w:top w:val="dotted" w:sz="4" w:space="0" w:color="auto"/>
             </w:tcBorders>
@@ -11523,7 +11526,7 @@
         </w:tc>
         <w:tc>
           <w:tcPr>
-            <w:tcW w:w="813" w:type="dxa"/>
+            <w:tcW w:w="720" w:type="dxa"/>
             <w:tcBorders>
               <w:top w:val="dotted" w:sz="4" w:space="0" w:color="auto"/>
             </w:tcBorders>
@@ -11656,7 +11659,7 @@
         </w:tc>
         <w:tc>
           <w:tcPr>
-            <w:tcW w:w="942" w:type="dxa"/>
+            <w:tcW w:w="720" w:type="dxa"/>
             <w:noWrap/>
             <w:vAlign w:val="bottom"/>
             <w:hideMark/>
@@ -11698,7 +11701,7 @@
         </w:tc>
         <w:tc>
           <w:tcPr>
-            <w:tcW w:w="819" w:type="dxa"/>
+            <w:tcW w:w="675" w:type="dxa"/>
             <w:noWrap/>
             <w:vAlign w:val="bottom"/>
             <w:hideMark/>
@@ -11719,7 +11722,7 @@
         </w:tc>
         <w:tc>
           <w:tcPr>
-            <w:tcW w:w="666" w:type="dxa"/>
+            <w:tcW w:w="720" w:type="dxa"/>
             <w:noWrap/>
             <w:vAlign w:val="bottom"/>
             <w:hideMark/>
@@ -11740,7 +11743,7 @@
         </w:tc>
         <w:tc>
           <w:tcPr>
-            <w:tcW w:w="316" w:type="dxa"/>
+            <w:tcW w:w="360" w:type="dxa"/>
             <w:noWrap/>
             <w:vAlign w:val="bottom"/>
             <w:hideMark/>
@@ -11761,7 +11764,7 @@
         </w:tc>
         <w:tc>
           <w:tcPr>
-            <w:tcW w:w="813" w:type="dxa"/>
+            <w:tcW w:w="720" w:type="dxa"/>
             <w:noWrap/>
             <w:vAlign w:val="bottom"/>
             <w:hideMark/>
@@ -11891,7 +11894,7 @@
         </w:tc>
         <w:tc>
           <w:tcPr>
-            <w:tcW w:w="942" w:type="dxa"/>
+            <w:tcW w:w="720" w:type="dxa"/>
             <w:noWrap/>
             <w:vAlign w:val="bottom"/>
             <w:hideMark/>
@@ -11933,7 +11936,7 @@
         </w:tc>
         <w:tc>
           <w:tcPr>
-            <w:tcW w:w="819" w:type="dxa"/>
+            <w:tcW w:w="675" w:type="dxa"/>
             <w:noWrap/>
             <w:vAlign w:val="bottom"/>
             <w:hideMark/>
@@ -11954,7 +11957,7 @@
         </w:tc>
         <w:tc>
           <w:tcPr>
-            <w:tcW w:w="666" w:type="dxa"/>
+            <w:tcW w:w="720" w:type="dxa"/>
             <w:noWrap/>
             <w:vAlign w:val="bottom"/>
             <w:hideMark/>
@@ -11975,7 +11978,7 @@
         </w:tc>
         <w:tc>
           <w:tcPr>
-            <w:tcW w:w="316" w:type="dxa"/>
+            <w:tcW w:w="360" w:type="dxa"/>
             <w:noWrap/>
             <w:vAlign w:val="bottom"/>
             <w:hideMark/>
@@ -11996,7 +11999,7 @@
         </w:tc>
         <w:tc>
           <w:tcPr>
-            <w:tcW w:w="813" w:type="dxa"/>
+            <w:tcW w:w="720" w:type="dxa"/>
             <w:noWrap/>
             <w:vAlign w:val="bottom"/>
             <w:hideMark/>
@@ -12126,7 +12129,7 @@
         </w:tc>
         <w:tc>
           <w:tcPr>
-            <w:tcW w:w="942" w:type="dxa"/>
+            <w:tcW w:w="720" w:type="dxa"/>
             <w:noWrap/>
             <w:vAlign w:val="bottom"/>
             <w:hideMark/>
@@ -12168,7 +12171,7 @@
         </w:tc>
         <w:tc>
           <w:tcPr>
-            <w:tcW w:w="819" w:type="dxa"/>
+            <w:tcW w:w="675" w:type="dxa"/>
             <w:noWrap/>
             <w:vAlign w:val="bottom"/>
             <w:hideMark/>
@@ -12189,7 +12192,7 @@
         </w:tc>
         <w:tc>
           <w:tcPr>
-            <w:tcW w:w="666" w:type="dxa"/>
+            <w:tcW w:w="720" w:type="dxa"/>
             <w:noWrap/>
             <w:vAlign w:val="bottom"/>
             <w:hideMark/>
@@ -12210,7 +12213,7 @@
         </w:tc>
         <w:tc>
           <w:tcPr>
-            <w:tcW w:w="316" w:type="dxa"/>
+            <w:tcW w:w="360" w:type="dxa"/>
             <w:noWrap/>
             <w:vAlign w:val="bottom"/>
             <w:hideMark/>
@@ -12231,7 +12234,7 @@
         </w:tc>
         <w:tc>
           <w:tcPr>
-            <w:tcW w:w="813" w:type="dxa"/>
+            <w:tcW w:w="720" w:type="dxa"/>
             <w:noWrap/>
             <w:vAlign w:val="bottom"/>
             <w:hideMark/>
@@ -12373,7 +12376,7 @@
         </w:tc>
         <w:tc>
           <w:tcPr>
-            <w:tcW w:w="942" w:type="dxa"/>
+            <w:tcW w:w="720" w:type="dxa"/>
             <w:tcBorders>
               <w:bottom w:val="single" w:sz="4" w:space="0" w:color="auto"/>
             </w:tcBorders>
@@ -12421,7 +12424,7 @@
         </w:tc>
         <w:tc>
           <w:tcPr>
-            <w:tcW w:w="819" w:type="dxa"/>
+            <w:tcW w:w="675" w:type="dxa"/>
             <w:tcBorders>
               <w:bottom w:val="single" w:sz="4" w:space="0" w:color="auto"/>
             </w:tcBorders>
@@ -12445,7 +12448,7 @@
         </w:tc>
         <w:tc>
           <w:tcPr>
-            <w:tcW w:w="666" w:type="dxa"/>
+            <w:tcW w:w="720" w:type="dxa"/>
             <w:tcBorders>
               <w:bottom w:val="single" w:sz="4" w:space="0" w:color="auto"/>
             </w:tcBorders>
@@ -12469,7 +12472,7 @@
         </w:tc>
         <w:tc>
           <w:tcPr>
-            <w:tcW w:w="316" w:type="dxa"/>
+            <w:tcW w:w="360" w:type="dxa"/>
             <w:tcBorders>
               <w:bottom w:val="single" w:sz="4" w:space="0" w:color="auto"/>
             </w:tcBorders>
@@ -12493,7 +12496,7 @@
         </w:tc>
         <w:tc>
           <w:tcPr>
-            <w:tcW w:w="813" w:type="dxa"/>
+            <w:tcW w:w="720" w:type="dxa"/>
             <w:tcBorders>
               <w:bottom w:val="single" w:sz="4" w:space="0" w:color="auto"/>
             </w:tcBorders>
@@ -14307,13 +14310,49 @@
         <w:rPr>
           <w:szCs w:val="20"/>
         </w:rPr>
-        <w:t xml:space="preserve"> In addition to the less-structural root material found at shallow depths, these areas of concentrated roots produce labile exudates that are easily metabolized and transported deeper in the soil profile. While we did not measure root exudation, it is important to </w:t>
-      </w:r>
-      <w:r>
-        <w:rPr>
-          <w:szCs w:val="20"/>
-        </w:rPr>
-        <w:t xml:space="preserve">recognize that these mobile compounds likely play an important role in the development of the soil organic C profile. </w:t>
+        <w:t xml:space="preserve"> In addition to the less-structural root material found at shallow depths, these areas of concentrated roots produce labile exudates that are easily metabolized and transported deeper in the soil profile</w:t>
+      </w:r>
+      <w:r>
+        <w:rPr>
+          <w:szCs w:val="20"/>
+        </w:rPr>
+        <w:t xml:space="preserve"> (Badri and Vivanco, 2009)</w:t>
+      </w:r>
+      <w:r>
+        <w:rPr>
+          <w:szCs w:val="20"/>
+        </w:rPr>
+        <w:t>. While we did not measure root exudat</w:t>
+      </w:r>
+      <w:r>
+        <w:rPr>
+          <w:szCs w:val="20"/>
+        </w:rPr>
+        <w:t>es</w:t>
+      </w:r>
+      <w:r>
+        <w:rPr>
+          <w:szCs w:val="20"/>
+        </w:rPr>
+        <w:t xml:space="preserve">, it is important to </w:t>
+      </w:r>
+      <w:r>
+        <w:rPr>
+          <w:szCs w:val="20"/>
+        </w:rPr>
+        <w:t xml:space="preserve">recognize that these mobile compounds </w:t>
+      </w:r>
+      <w:r>
+        <w:rPr>
+          <w:szCs w:val="20"/>
+        </w:rPr>
+        <w:t xml:space="preserve">also </w:t>
+      </w:r>
+      <w:r>
+        <w:rPr>
+          <w:szCs w:val="20"/>
+        </w:rPr>
+        <w:t xml:space="preserve">likely play an important role in the development of the soil organic C profile. </w:t>
       </w:r>
     </w:p>
     <w:p>
@@ -15288,6 +15327,50 @@
           <w:sz w:val="20"/>
           <w:szCs w:val="20"/>
         </w:rPr>
+        <w:t>B</w:t>
+      </w:r>
+      <w:r>
+        <w:rPr>
+          <w:sz w:val="20"/>
+          <w:szCs w:val="20"/>
+        </w:rPr>
+        <w:t>adri</w:t>
+      </w:r>
+      <w:r>
+        <w:rPr>
+          <w:sz w:val="20"/>
+          <w:szCs w:val="20"/>
+        </w:rPr>
+        <w:t>, D. V. and V</w:t>
+      </w:r>
+      <w:r>
+        <w:rPr>
+          <w:sz w:val="20"/>
+          <w:szCs w:val="20"/>
+        </w:rPr>
+        <w:t>ivanco</w:t>
+      </w:r>
+      <w:r>
+        <w:rPr>
+          <w:sz w:val="20"/>
+          <w:szCs w:val="20"/>
+        </w:rPr>
+        <w:t>, J. M.: Regulation and function of root exudates, Plant, Cell &amp; Environment, 32(6), 666–681, 2009.</w:t>
+      </w:r>
+    </w:p>
+    <w:p>
+      <w:pPr>
+        <w:pStyle w:val="Bibliography"/>
+        <w:rPr>
+          <w:sz w:val="20"/>
+          <w:szCs w:val="20"/>
+        </w:rPr>
+      </w:pPr>
+      <w:r>
+        <w:rPr>
+          <w:sz w:val="20"/>
+          <w:szCs w:val="20"/>
+        </w:rPr>
         <w:t>Balesdent, J. and Balabane, M.: Major contribution of roots to soil carbon storage inferred from maize cultivated soils, Soil Biology and Biochemistry, 28(9), 1261–1263, 1996.</w:t>
       </w:r>
     </w:p>
@@ -15304,6 +15387,7 @@
           <w:sz w:val="20"/>
           <w:szCs w:val="20"/>
         </w:rPr>
+        <w:lastRenderedPageBreak/>
         <w:t>Beniston, J. W., DuPont, S. T., Glover, J. D., Lal, R. and Dungait, J. A.: Soil organic carbon dynamics 75 years after land-use change in perennial grassland and annual wheat agricultural systems, Biogeochemistry, 120(1-3), 37–49, 2014.</w:t>
       </w:r>
     </w:p>
@@ -15320,52 +15404,594 @@
           <w:sz w:val="20"/>
           <w:szCs w:val="20"/>
         </w:rPr>
+        <w:t>Blackmer, A.</w:t>
+      </w:r>
+      <w:r>
+        <w:rPr>
+          <w:sz w:val="20"/>
+          <w:szCs w:val="20"/>
+        </w:rPr>
+        <w:t>, Voss, R.D., and Mallarino, A.P.</w:t>
+      </w:r>
+      <w:r>
+        <w:rPr>
+          <w:sz w:val="20"/>
+          <w:szCs w:val="20"/>
+        </w:rPr>
+        <w:t>: Nitrogen fertiliz</w:t>
+      </w:r>
+      <w:r>
+        <w:rPr>
+          <w:sz w:val="20"/>
+          <w:szCs w:val="20"/>
+        </w:rPr>
+        <w:t>er recommendations for corn in I</w:t>
+      </w:r>
+      <w:r>
+        <w:rPr>
+          <w:sz w:val="20"/>
+          <w:szCs w:val="20"/>
+        </w:rPr>
+        <w:t xml:space="preserve">owa, </w:t>
+      </w:r>
+      <w:r>
+        <w:rPr>
+          <w:sz w:val="20"/>
+          <w:szCs w:val="20"/>
+        </w:rPr>
+        <w:t xml:space="preserve">Iowa State University Extension, Ames, Iowa, </w:t>
+      </w:r>
+      <w:r>
+        <w:rPr>
+          <w:sz w:val="20"/>
+          <w:szCs w:val="20"/>
+        </w:rPr>
+        <w:t>1997.</w:t>
+      </w:r>
+    </w:p>
+    <w:p>
+      <w:pPr>
+        <w:pStyle w:val="Bibliography"/>
+        <w:rPr>
+          <w:sz w:val="20"/>
+          <w:szCs w:val="20"/>
+        </w:rPr>
+      </w:pPr>
+      <w:r>
+        <w:rPr>
+          <w:sz w:val="20"/>
+          <w:szCs w:val="20"/>
+        </w:rPr>
+        <w:t>Buyanovsky, G., Kucera, C. and Wagner, G.: Comparative analyses of carbon dynamics in native and cultivated ecosystems, Ecology, 68(6), 2023–2031, 1987.</w:t>
+      </w:r>
+    </w:p>
+    <w:p>
+      <w:pPr>
+        <w:pStyle w:val="Bibliography"/>
+        <w:rPr>
+          <w:sz w:val="20"/>
+          <w:szCs w:val="20"/>
+        </w:rPr>
+      </w:pPr>
+      <w:r>
+        <w:rPr>
+          <w:sz w:val="20"/>
+          <w:szCs w:val="20"/>
+        </w:rPr>
+        <w:t>Cotrufo, M. F., Soong, J. L., Horton, A. J., Campbell, E. E., Haddix, M. L., Wall, D. H. and Parton, W. J.: Formation of soil organic matter via biochemical and physical pathways of litter mass loss, Nature Geoscience, 2015.</w:t>
+      </w:r>
+    </w:p>
+    <w:p>
+      <w:pPr>
+        <w:pStyle w:val="Bibliography"/>
+        <w:rPr>
+          <w:sz w:val="20"/>
+          <w:szCs w:val="20"/>
+        </w:rPr>
+      </w:pPr>
+      <w:r>
+        <w:rPr>
+          <w:sz w:val="20"/>
+          <w:szCs w:val="20"/>
+        </w:rPr>
+        <w:t>David, M. B., McIsaac, G. F., Darmody, R. G. and Omonode, R. A.: Long-term changes in mollisol organic carbon and nitrogen, Journal of Environmental Quality, 38(1), 200–211, 2009.</w:t>
+      </w:r>
+    </w:p>
+    <w:p>
+      <w:pPr>
+        <w:pStyle w:val="Bibliography"/>
+        <w:rPr>
+          <w:sz w:val="20"/>
+          <w:szCs w:val="20"/>
+        </w:rPr>
+      </w:pPr>
+      <w:r>
+        <w:rPr>
+          <w:sz w:val="20"/>
+          <w:szCs w:val="20"/>
+        </w:rPr>
+        <w:t>Davidson, E. A. and Ackerman, I. L.: Changes in soil carbon inventories following cultivation of previously untilled soils, Biogeochemistry, 20(3), 161–193, 1993.</w:t>
+      </w:r>
+    </w:p>
+    <w:p>
+      <w:pPr>
+        <w:pStyle w:val="Bibliography"/>
+        <w:rPr>
+          <w:sz w:val="20"/>
+          <w:szCs w:val="20"/>
+        </w:rPr>
+      </w:pPr>
+      <w:r>
+        <w:rPr>
+          <w:sz w:val="20"/>
+          <w:szCs w:val="20"/>
+        </w:rPr>
+        <w:t>Dupont, S. T., Beniston, J., Glover, J., Hodson, A., Culman, S., Lal, R. and Ferris, H.: Root traits and soil properties in harvested perennial grassland, annual wheat, and never-</w:t>
+      </w:r>
+      <w:r>
+        <w:rPr>
+          <w:sz w:val="20"/>
+          <w:szCs w:val="20"/>
+        </w:rPr>
+        <w:t>tilled annual wheat, Plant and S</w:t>
+      </w:r>
+      <w:r>
+        <w:rPr>
+          <w:sz w:val="20"/>
+          <w:szCs w:val="20"/>
+        </w:rPr>
+        <w:t>oil, 381(1-2), 405–420, 2014.</w:t>
+      </w:r>
+    </w:p>
+    <w:p>
+      <w:pPr>
+        <w:pStyle w:val="Bibliography"/>
+        <w:rPr>
+          <w:sz w:val="20"/>
+          <w:szCs w:val="20"/>
+        </w:rPr>
+      </w:pPr>
+      <w:r>
+        <w:rPr>
+          <w:sz w:val="20"/>
+          <w:szCs w:val="20"/>
+        </w:rPr>
+        <w:t>Gill, R., Burke, I. C., Milchunas, D. G. and Lauenroth, W. K.: Relationship between root biomass and soil organic matter pools in th</w:t>
+      </w:r>
+      <w:r>
+        <w:rPr>
+          <w:sz w:val="20"/>
+          <w:szCs w:val="20"/>
+        </w:rPr>
+        <w:t>e shortgrass steppe of eastern C</w:t>
+      </w:r>
+      <w:r>
+        <w:rPr>
+          <w:sz w:val="20"/>
+          <w:szCs w:val="20"/>
+        </w:rPr>
+        <w:t>olorado, Ecosystems, 2(3), 226–236, 1999.</w:t>
+      </w:r>
+    </w:p>
+    <w:p>
+      <w:pPr>
+        <w:pStyle w:val="Bibliography"/>
+        <w:rPr>
+          <w:sz w:val="20"/>
+          <w:szCs w:val="20"/>
+        </w:rPr>
+      </w:pPr>
+      <w:r>
+        <w:rPr>
+          <w:sz w:val="20"/>
+          <w:szCs w:val="20"/>
+        </w:rPr>
+        <w:t>Gill, R. A. and Burke, I. C.: Influence of soil depth on the decomposition of bouteloua gracilis roots in the shortgrass steppe, Plant and Soil, 241(2), 233–242, 2002.</w:t>
+      </w:r>
+    </w:p>
+    <w:p>
+      <w:pPr>
+        <w:pStyle w:val="Bibliography"/>
+        <w:rPr>
+          <w:sz w:val="20"/>
+          <w:szCs w:val="20"/>
+        </w:rPr>
+      </w:pPr>
+      <w:r>
+        <w:rPr>
+          <w:sz w:val="20"/>
+          <w:szCs w:val="20"/>
+        </w:rPr>
+        <w:t>Gregory, A., Dungait, J., Watts, C., Bol, R., Dixon, E., White, R. and Whitmore, A.: Long-term management changes topsoil and subsoil organic carbon and nitrogen dynamics in a temperate</w:t>
+      </w:r>
+      <w:r>
+        <w:rPr>
+          <w:sz w:val="20"/>
+          <w:szCs w:val="20"/>
+        </w:rPr>
+        <w:t xml:space="preserve"> agricultural system, European Journal of S</w:t>
+      </w:r>
+      <w:r>
+        <w:rPr>
+          <w:sz w:val="20"/>
+          <w:szCs w:val="20"/>
+        </w:rPr>
+        <w:t xml:space="preserve">oil </w:t>
+      </w:r>
+      <w:r>
+        <w:rPr>
+          <w:sz w:val="20"/>
+          <w:szCs w:val="20"/>
+        </w:rPr>
+        <w:t>S</w:t>
+      </w:r>
+      <w:r>
+        <w:rPr>
+          <w:sz w:val="20"/>
+          <w:szCs w:val="20"/>
+        </w:rPr>
+        <w:t>cience, 67(4), 421–430, 2016.</w:t>
+      </w:r>
+    </w:p>
+    <w:p>
+      <w:pPr>
+        <w:pStyle w:val="Bibliography"/>
+        <w:rPr>
+          <w:sz w:val="20"/>
+          <w:szCs w:val="20"/>
+        </w:rPr>
+      </w:pPr>
+      <w:r>
+        <w:rPr>
+          <w:sz w:val="20"/>
+          <w:szCs w:val="20"/>
+        </w:rPr>
+        <w:t>Guo, L. B. and Gifford, R.: Soil carbon stocks and land use c</w:t>
+      </w:r>
+      <w:r>
+        <w:rPr>
+          <w:sz w:val="20"/>
+          <w:szCs w:val="20"/>
+        </w:rPr>
+        <w:t>hange: A meta analysis, Global Change B</w:t>
+      </w:r>
+      <w:r>
+        <w:rPr>
+          <w:sz w:val="20"/>
+          <w:szCs w:val="20"/>
+        </w:rPr>
+        <w:t>iology, 8(4), 345–360, 2002.</w:t>
+      </w:r>
+    </w:p>
+    <w:p>
+      <w:pPr>
+        <w:pStyle w:val="Bibliography"/>
+        <w:rPr>
+          <w:sz w:val="20"/>
+          <w:szCs w:val="20"/>
+        </w:rPr>
+      </w:pPr>
+      <w:r>
+        <w:rPr>
+          <w:sz w:val="20"/>
+          <w:szCs w:val="20"/>
+        </w:rPr>
+        <w:t xml:space="preserve">Guzman, J. G. and Al-Kaisi, M. M.: Soil carbon dynamics and carbon budget of newly reconstructed tall-grass prairies in south central </w:t>
+      </w:r>
+      <w:r>
+        <w:rPr>
+          <w:sz w:val="20"/>
+          <w:szCs w:val="20"/>
+        </w:rPr>
+        <w:t>I</w:t>
+      </w:r>
+      <w:r>
+        <w:rPr>
+          <w:sz w:val="20"/>
+          <w:szCs w:val="20"/>
+        </w:rPr>
+        <w:t xml:space="preserve">owa, Journal of </w:t>
+      </w:r>
+      <w:r>
+        <w:rPr>
+          <w:sz w:val="20"/>
+          <w:szCs w:val="20"/>
+        </w:rPr>
+        <w:t>Environmental Q</w:t>
+      </w:r>
+      <w:r>
+        <w:rPr>
+          <w:sz w:val="20"/>
+          <w:szCs w:val="20"/>
+        </w:rPr>
+        <w:t>uality, 39(1), 136–146, 2010.</w:t>
+      </w:r>
+    </w:p>
+    <w:p>
+      <w:pPr>
+        <w:pStyle w:val="Bibliography"/>
+        <w:rPr>
+          <w:sz w:val="20"/>
+          <w:szCs w:val="20"/>
+        </w:rPr>
+      </w:pPr>
+      <w:r>
+        <w:rPr>
+          <w:sz w:val="20"/>
+          <w:szCs w:val="20"/>
+        </w:rPr>
+        <w:t>Heggenstaller, A. H., Moore, K. J., Liebman, M. and Anex, R. P.: Nitrogen influences biomass and nutrient partitioning by perennial, warm-season grasses, Agronomy Journal, 101(6), 1363–1371, 2009.</w:t>
+      </w:r>
+    </w:p>
+    <w:p>
+      <w:pPr>
+        <w:pStyle w:val="Bibliography"/>
+        <w:rPr>
+          <w:sz w:val="20"/>
+          <w:szCs w:val="20"/>
+        </w:rPr>
+      </w:pPr>
+      <w:r>
+        <w:rPr>
+          <w:sz w:val="20"/>
+          <w:szCs w:val="20"/>
+        </w:rPr>
+        <w:t xml:space="preserve">Huggins, D., Buyanovsky, G., Wagner, G., Brown, J., Darmody, R., Peck, T., Lesoing, G., Vanotti, </w:t>
+      </w:r>
+      <w:r>
+        <w:rPr>
+          <w:sz w:val="20"/>
+          <w:szCs w:val="20"/>
+        </w:rPr>
+        <w:t>M. and Bundy, L.: Soil organic C</w:t>
+      </w:r>
+      <w:r>
+        <w:rPr>
+          <w:sz w:val="20"/>
+          <w:szCs w:val="20"/>
+        </w:rPr>
+        <w:t xml:space="preserve"> in the tallgrass prairie-derived region of the corn belt: Effects of long-term crop management, Soil and Tillage Research, 47(3), 219–234, 1998.</w:t>
+      </w:r>
+    </w:p>
+    <w:p>
+      <w:pPr>
+        <w:pStyle w:val="Bibliography"/>
+        <w:rPr>
+          <w:sz w:val="20"/>
+          <w:szCs w:val="20"/>
+        </w:rPr>
+      </w:pPr>
+      <w:r>
+        <w:rPr>
+          <w:sz w:val="20"/>
+          <w:szCs w:val="20"/>
+        </w:rPr>
+        <w:t>Jarchow, M. E. and Liebman, M.: Nitrogen fertilization increases diversity and productivity of prairie communities used for bioenergy, GCB Bioenergy, 5(3), 281–289, 2013.</w:t>
+      </w:r>
+    </w:p>
+    <w:p>
+      <w:pPr>
+        <w:pStyle w:val="Bibliography"/>
+        <w:rPr>
+          <w:sz w:val="20"/>
+          <w:szCs w:val="20"/>
+        </w:rPr>
+      </w:pPr>
+      <w:r>
+        <w:rPr>
+          <w:sz w:val="20"/>
+          <w:szCs w:val="20"/>
+        </w:rPr>
+        <w:t>Jobbágy, E. G. and Jackson, R. B.: The vertical distribution of soil organic carbon and its relation to clim</w:t>
+      </w:r>
+      <w:r>
+        <w:rPr>
+          <w:sz w:val="20"/>
+          <w:szCs w:val="20"/>
+        </w:rPr>
+        <w:t>ate and vegetation, Ecological A</w:t>
+      </w:r>
+      <w:r>
+        <w:rPr>
+          <w:sz w:val="20"/>
+          <w:szCs w:val="20"/>
+        </w:rPr>
+        <w:t>pplications, 10(2), 423–436, 2000.</w:t>
+      </w:r>
+    </w:p>
+    <w:p>
+      <w:pPr>
+        <w:pStyle w:val="Bibliography"/>
+        <w:rPr>
+          <w:sz w:val="20"/>
+          <w:szCs w:val="20"/>
+        </w:rPr>
+      </w:pPr>
+      <w:r>
+        <w:rPr>
+          <w:sz w:val="20"/>
+          <w:szCs w:val="20"/>
+        </w:rPr>
+        <w:t>Kong, A. Y. and Six, J.: Tracing root vs. residue carbon into soils from conventional and alternative cropping systems, Soil Science Society of America Journal, 74(4), 1201–1210, 2010.</w:t>
+      </w:r>
+    </w:p>
+    <w:p>
+      <w:pPr>
+        <w:pStyle w:val="Bibliography"/>
+        <w:rPr>
+          <w:sz w:val="20"/>
+          <w:szCs w:val="20"/>
+        </w:rPr>
+      </w:pPr>
+      <w:r>
+        <w:rPr>
+          <w:sz w:val="20"/>
+          <w:szCs w:val="20"/>
+        </w:rPr>
+        <w:t>Liang, C. and Balser, T. C.: Preferential sequestration of microbial carbon in subsoils of a g</w:t>
+      </w:r>
+      <w:r>
+        <w:rPr>
+          <w:sz w:val="20"/>
+          <w:szCs w:val="20"/>
+        </w:rPr>
+        <w:t>lacial-landscape toposequence, Dane county, WI, U</w:t>
+      </w:r>
+      <w:r>
+        <w:rPr>
+          <w:sz w:val="20"/>
+          <w:szCs w:val="20"/>
+        </w:rPr>
+        <w:t>SA, Geoderma, 148(1), 113–119, 2008.</w:t>
+      </w:r>
+    </w:p>
+    <w:p>
+      <w:pPr>
+        <w:pStyle w:val="Bibliography"/>
+        <w:rPr>
+          <w:sz w:val="20"/>
+          <w:szCs w:val="20"/>
+        </w:rPr>
+      </w:pPr>
+      <w:r>
+        <w:rPr>
+          <w:sz w:val="20"/>
+          <w:szCs w:val="20"/>
+        </w:rPr>
+        <w:t>McGranahan, D. A., Daigh, A. L., Veenstra, J. J., Engle, D. M., Miller, J. R. and Debinski, D. M.: Connecting soil organic carbon and root biomass with land-use and vegetation in temperate grassland, The Scientific World Journal, 2014, 2014.</w:t>
+      </w:r>
+    </w:p>
+    <w:p>
+      <w:pPr>
+        <w:pStyle w:val="Bibliography"/>
+        <w:rPr>
+          <w:sz w:val="20"/>
+          <w:szCs w:val="20"/>
+        </w:rPr>
+      </w:pPr>
+      <w:r>
+        <w:rPr>
+          <w:sz w:val="20"/>
+          <w:szCs w:val="20"/>
+        </w:rPr>
+        <w:t>Omonode, R. A. and Vyn, T. J.: Vertical distribution of soil organic carbon and nitrogen under warm-season native grasses relativ</w:t>
+      </w:r>
+      <w:r>
+        <w:rPr>
+          <w:sz w:val="20"/>
+          <w:szCs w:val="20"/>
+        </w:rPr>
+        <w:t>e to croplands in west-central Indiana, U</w:t>
+      </w:r>
+      <w:r>
+        <w:rPr>
+          <w:sz w:val="20"/>
+          <w:szCs w:val="20"/>
+        </w:rPr>
+        <w:t>SA, Agriculture, Ecosystems &amp; Environment, 117(2), 159–170, 2006.</w:t>
+      </w:r>
+    </w:p>
+    <w:p>
+      <w:pPr>
+        <w:pStyle w:val="Bibliography"/>
+        <w:rPr>
+          <w:sz w:val="20"/>
+          <w:szCs w:val="20"/>
+        </w:rPr>
+      </w:pPr>
+      <w:r>
+        <w:rPr>
+          <w:sz w:val="20"/>
+          <w:szCs w:val="20"/>
+        </w:rPr>
+        <w:t>O’</w:t>
+      </w:r>
+      <w:r>
+        <w:rPr>
+          <w:sz w:val="20"/>
+          <w:szCs w:val="20"/>
+        </w:rPr>
+        <w:t>Brien</w:t>
+      </w:r>
+      <w:r>
+        <w:rPr>
+          <w:sz w:val="20"/>
+          <w:szCs w:val="20"/>
+        </w:rPr>
+        <w:t>, S. L., Jastrow, J. D., Grimley, D. A. and G</w:t>
+      </w:r>
+      <w:r>
+        <w:rPr>
+          <w:sz w:val="20"/>
+          <w:szCs w:val="20"/>
+        </w:rPr>
+        <w:t>onzalez-Meler</w:t>
+      </w:r>
+      <w:r>
+        <w:rPr>
+          <w:sz w:val="20"/>
+          <w:szCs w:val="20"/>
+        </w:rPr>
+        <w:t>, M. A.: Moisture and vegetation controls on decadal-scale accrual of soil organic carbon and total nitrogen in restored grasslands, Global Change Biology, 16(9), 2573–2588, 2010.</w:t>
+      </w:r>
+    </w:p>
+    <w:p>
+      <w:pPr>
+        <w:pStyle w:val="Bibliography"/>
+        <w:rPr>
+          <w:sz w:val="20"/>
+          <w:szCs w:val="20"/>
+        </w:rPr>
+      </w:pPr>
+      <w:r>
+        <w:rPr>
+          <w:sz w:val="20"/>
+          <w:szCs w:val="20"/>
+        </w:rPr>
         <w:lastRenderedPageBreak/>
-        <w:t>Blackmer, A.</w:t>
+        <w:t>Pinheiro, J., Bates, D., DebRoy, S</w:t>
       </w:r>
       <w:r>
         <w:rPr>
           <w:sz w:val="20"/>
           <w:szCs w:val="20"/>
         </w:rPr>
-        <w:t>, Voss, R.D., and Mallarino, A.P.</w:t>
+        <w:t>., Sarkar, D. and Team, R. C.: n</w:t>
       </w:r>
       <w:r>
         <w:rPr>
           <w:sz w:val="20"/>
           <w:szCs w:val="20"/>
         </w:rPr>
-        <w:t>: Nitrogen fertiliz</w:t>
+        <w:t>lme: Linear and n</w:t>
       </w:r>
       <w:r>
         <w:rPr>
           <w:sz w:val="20"/>
           <w:szCs w:val="20"/>
         </w:rPr>
-        <w:t>er recommendations for corn in I</w:t>
+        <w:t>onlinear mixed effects models. R</w:t>
       </w:r>
       <w:r>
         <w:rPr>
           <w:sz w:val="20"/>
           <w:szCs w:val="20"/>
         </w:rPr>
-        <w:t xml:space="preserve">owa, </w:t>
+        <w:t xml:space="preserve"> package version 3.1-113, available at </w:t>
       </w:r>
       <w:r>
         <w:rPr>
           <w:sz w:val="20"/>
           <w:szCs w:val="20"/>
         </w:rPr>
-        <w:t xml:space="preserve">Iowa State University Extension, Ames, Iowa, </w:t>
-      </w:r>
-      <w:bookmarkStart w:id="0" w:name="_GoBack"/>
-      <w:bookmarkEnd w:id="0"/>
+        <w:t>https://CRAN.R-project.org/package=nlme</w:t>
+      </w:r>
       <w:r>
         <w:rPr>
           <w:sz w:val="20"/>
           <w:szCs w:val="20"/>
         </w:rPr>
-        <w:t>1997.</w:t>
+        <w:t>, 2013.</w:t>
       </w:r>
     </w:p>
     <w:p>
@@ -15381,7 +16007,21 @@
           <w:sz w:val="20"/>
           <w:szCs w:val="20"/>
         </w:rPr>
-        <w:t>Buyanovsky, G., Kucera, C. and Wagner, G.: Comparative analyses of carbon dynamics in native and cultivated ecosystems, Ecology, 68(6), 2023–2031, 1987.</w:t>
+        <w:t>Rasse, D. P., Rumpel, C. and Dignac, M.-F.: Is soil carbon mostly root carbon? Mechanisms for a spe</w:t>
+      </w:r>
+      <w:r>
+        <w:rPr>
+          <w:sz w:val="20"/>
+          <w:szCs w:val="20"/>
+        </w:rPr>
+        <w:t>cific stabilisation, Plant and S</w:t>
+      </w:r>
+      <w:r>
+        <w:rPr>
+          <w:sz w:val="20"/>
+          <w:szCs w:val="20"/>
+        </w:rPr>
+        <w:t>oil, 269(1-2), 341–356, 2005.</w:t>
       </w:r>
     </w:p>
     <w:p>
@@ -15397,7 +16037,7 @@
           <w:sz w:val="20"/>
           <w:szCs w:val="20"/>
         </w:rPr>
-        <w:t>Cotrufo, M. F., Soong, J. L., Horton, A. J., Campbell, E. E., Haddix, M. L., Wall, D. H. and Parton, W. J.: Formation of soil organic matter via biochemical and physical pathways of litter mass loss, Nature Geoscience, 2015.</w:t>
+        <w:t>Rumpel, C. and Kögel-Knabner, I.: Deep soil organic matter-a key but poorly understood component of terrestrial c cycle, Plant and Soil, 338(1-2), 143–158, 2011.</w:t>
       </w:r>
     </w:p>
     <w:p>
@@ -15413,7 +16053,7 @@
           <w:sz w:val="20"/>
           <w:szCs w:val="20"/>
         </w:rPr>
-        <w:t>David, M. B., McIsaac, G. F., Darmody, R. G. and Omonode, R. A.: Long-term changes in mollisol organic carbon and nitrogen, Journal of Environmental Quality, 38(1), 200–211, 2009.</w:t>
+        <w:t>Silver, W. L. and Miya, R. K.: Global patterns in root decomposition: Comparisons of climate and litter quality effects, Oecologia, 129(3), 407–419, 2001.</w:t>
       </w:r>
     </w:p>
     <w:p>
@@ -15429,7 +16069,35 @@
           <w:sz w:val="20"/>
           <w:szCs w:val="20"/>
         </w:rPr>
-        <w:t>Davidson, E. A. and Ackerman, I. L.: Changes in soil carbon inventories following cultivation of previously untilled soils, Biogeochemistry, 20(3), 161–193, 1993.</w:t>
+        <w:t xml:space="preserve">Six, J., Conant, R., Paul, E. A. and Paustian, K.: Stabilization mechanisms of soil organic matter: Implications for </w:t>
+      </w:r>
+      <w:r>
+        <w:rPr>
+          <w:sz w:val="20"/>
+          <w:szCs w:val="20"/>
+        </w:rPr>
+        <w:t>C</w:t>
+      </w:r>
+      <w:r>
+        <w:rPr>
+          <w:sz w:val="20"/>
+          <w:szCs w:val="20"/>
+        </w:rPr>
+        <w:t xml:space="preserve">-saturation of soils, Plant and </w:t>
+      </w:r>
+      <w:r>
+        <w:rPr>
+          <w:sz w:val="20"/>
+          <w:szCs w:val="20"/>
+        </w:rPr>
+        <w:t>S</w:t>
+      </w:r>
+      <w:r>
+        <w:rPr>
+          <w:sz w:val="20"/>
+          <w:szCs w:val="20"/>
+        </w:rPr>
+        <w:t>oil, 241(2), 155–176, 2002.</w:t>
       </w:r>
     </w:p>
     <w:p>
@@ -15445,342 +16113,21 @@
           <w:sz w:val="20"/>
           <w:szCs w:val="20"/>
         </w:rPr>
-        <w:t>Dupont, S. T., Beniston, J., Glover, J., Hodson, A., Culman, S., Lal, R. and Ferris, H.: Root traits and soil properties in harvested perennial grassland, annual wheat, and never-tilled annual wheat, Plant and soil, 381(1-2), 405–420, 2014.</w:t>
-      </w:r>
-    </w:p>
-    <w:p>
-      <w:pPr>
-        <w:pStyle w:val="Bibliography"/>
+        <w:t>Tufekcioglu, A., Raich, J., Isenhart, T. and Schultz, R.: Biomass, carbon and nitrogen dynamics of multi-species riparian buffers within an agricultural wa</w:t>
+      </w:r>
+      <w:r>
         <w:rPr>
           <w:sz w:val="20"/>
           <w:szCs w:val="20"/>
         </w:rPr>
-      </w:pPr>
+        <w:t>tershed in Iowa, U</w:t>
+      </w:r>
       <w:r>
         <w:rPr>
           <w:sz w:val="20"/>
           <w:szCs w:val="20"/>
         </w:rPr>
-        <w:t>Gill, R., Burke, I. C., Milchunas, D. G. and Lauenroth, W. K.: Relationship between root biomass and soil organic matter pools in the shortgrass steppe of eastern colorado, Ecosystems, 2(3), 226–236, 1999.</w:t>
-      </w:r>
-    </w:p>
-    <w:p>
-      <w:pPr>
-        <w:pStyle w:val="Bibliography"/>
-        <w:rPr>
-          <w:sz w:val="20"/>
-          <w:szCs w:val="20"/>
-        </w:rPr>
-      </w:pPr>
-      <w:r>
-        <w:rPr>
-          <w:sz w:val="20"/>
-          <w:szCs w:val="20"/>
-        </w:rPr>
-        <w:t>Gill, R. A. and Burke, I. C.: Influence of soil depth on the decomposition of bouteloua gracilis roots in the shortgrass steppe, Plant and Soil, 241(2), 233–242, 2002.</w:t>
-      </w:r>
-    </w:p>
-    <w:p>
-      <w:pPr>
-        <w:pStyle w:val="Bibliography"/>
-        <w:rPr>
-          <w:sz w:val="20"/>
-          <w:szCs w:val="20"/>
-        </w:rPr>
-      </w:pPr>
-      <w:r>
-        <w:rPr>
-          <w:sz w:val="20"/>
-          <w:szCs w:val="20"/>
-        </w:rPr>
-        <w:t>Gregory, A., Dungait, J., Watts, C., Bol, R., Dixon, E., White, R. and Whitmore, A.: Long-term management changes topsoil and subsoil organic carbon and nitrogen dynamics in a temperate agricultural system, European journal of soil science, 67(4), 421–430, 2016.</w:t>
-      </w:r>
-    </w:p>
-    <w:p>
-      <w:pPr>
-        <w:pStyle w:val="Bibliography"/>
-        <w:rPr>
-          <w:sz w:val="20"/>
-          <w:szCs w:val="20"/>
-        </w:rPr>
-      </w:pPr>
-      <w:r>
-        <w:rPr>
-          <w:sz w:val="20"/>
-          <w:szCs w:val="20"/>
-        </w:rPr>
-        <w:t>Guo, L. B. and Gifford, R.: Soil carbon stocks and land use change: A meta analysis, Global change biology, 8(4), 345–360, 2002.</w:t>
-      </w:r>
-    </w:p>
-    <w:p>
-      <w:pPr>
-        <w:pStyle w:val="Bibliography"/>
-        <w:rPr>
-          <w:sz w:val="20"/>
-          <w:szCs w:val="20"/>
-        </w:rPr>
-      </w:pPr>
-      <w:r>
-        <w:rPr>
-          <w:sz w:val="20"/>
-          <w:szCs w:val="20"/>
-        </w:rPr>
-        <w:t>Guzman, J. G. and Al-Kaisi, M. M.: Soil carbon dynamics and carbon budget of newly reconstructed tall-grass prairies in south central iowa, Journal of environmental quality, 39(1), 136–146, 2010.</w:t>
-      </w:r>
-    </w:p>
-    <w:p>
-      <w:pPr>
-        <w:pStyle w:val="Bibliography"/>
-        <w:rPr>
-          <w:sz w:val="20"/>
-          <w:szCs w:val="20"/>
-        </w:rPr>
-      </w:pPr>
-      <w:r>
-        <w:rPr>
-          <w:sz w:val="20"/>
-          <w:szCs w:val="20"/>
-        </w:rPr>
-        <w:t>Heggenstaller, A. H., Moore, K. J., Liebman, M. and Anex, R. P.: Nitrogen influences biomass and nutrient partitioning by perennial, warm-season grasses, Agronomy Journal, 101(6), 1363–1371, 2009.</w:t>
-      </w:r>
-    </w:p>
-    <w:p>
-      <w:pPr>
-        <w:pStyle w:val="Bibliography"/>
-        <w:rPr>
-          <w:sz w:val="20"/>
-          <w:szCs w:val="20"/>
-        </w:rPr>
-      </w:pPr>
-      <w:r>
-        <w:rPr>
-          <w:sz w:val="20"/>
-          <w:szCs w:val="20"/>
-        </w:rPr>
-        <w:t>Huggins, D., Buyanovsky, G., Wagner, G., Brown, J., Darmody, R., Peck, T., Lesoing, G., Vanotti, M. and Bundy, L.: Soil organic c in the tallgrass prairie-derived region of the corn belt: Effects of long-term crop management, Soil and Tillage Research, 47(3), 219–234, 1998.</w:t>
-      </w:r>
-    </w:p>
-    <w:p>
-      <w:pPr>
-        <w:pStyle w:val="Bibliography"/>
-        <w:rPr>
-          <w:sz w:val="20"/>
-          <w:szCs w:val="20"/>
-        </w:rPr>
-      </w:pPr>
-      <w:r>
-        <w:rPr>
-          <w:sz w:val="20"/>
-          <w:szCs w:val="20"/>
-        </w:rPr>
-        <w:t>Jarchow, M. E. and Liebman, M.: Nitrogen fertilization increases diversity and productivity of prairie communities used for bioenergy, GCB Bioenergy, 5(3), 281–289, 2013.</w:t>
-      </w:r>
-    </w:p>
-    <w:p>
-      <w:pPr>
-        <w:pStyle w:val="Bibliography"/>
-        <w:rPr>
-          <w:sz w:val="20"/>
-          <w:szCs w:val="20"/>
-        </w:rPr>
-      </w:pPr>
-      <w:r>
-        <w:rPr>
-          <w:sz w:val="20"/>
-          <w:szCs w:val="20"/>
-        </w:rPr>
-        <w:t>Jobbágy, E. G. and Jackson, R. B.: The vertical distribution of soil organic carbon and its relation to climate and vegetation, Ecological applications, 10(2), 423–436, 2000.</w:t>
-      </w:r>
-    </w:p>
-    <w:p>
-      <w:pPr>
-        <w:pStyle w:val="Bibliography"/>
-        <w:rPr>
-          <w:sz w:val="20"/>
-          <w:szCs w:val="20"/>
-        </w:rPr>
-      </w:pPr>
-      <w:r>
-        <w:rPr>
-          <w:sz w:val="20"/>
-          <w:szCs w:val="20"/>
-        </w:rPr>
-        <w:t>Kong, A. Y. and Six, J.: Tracing root vs. residue carbon into soils from conventional and alternative cropping systems, Soil Science Society of America Journal, 74(4), 1201–1210, 2010.</w:t>
-      </w:r>
-    </w:p>
-    <w:p>
-      <w:pPr>
-        <w:pStyle w:val="Bibliography"/>
-        <w:rPr>
-          <w:sz w:val="20"/>
-          <w:szCs w:val="20"/>
-        </w:rPr>
-      </w:pPr>
-      <w:r>
-        <w:rPr>
-          <w:sz w:val="20"/>
-          <w:szCs w:val="20"/>
-        </w:rPr>
-        <w:t>Liang, C. and Balser, T. C.: Preferential sequestration of microbial carbon in subsoils of a glacial-landscape toposequence, dane county, wI, uSA, Geoderma, 148(1), 113–119, 2008.</w:t>
-      </w:r>
-    </w:p>
-    <w:p>
-      <w:pPr>
-        <w:pStyle w:val="Bibliography"/>
-        <w:rPr>
-          <w:sz w:val="20"/>
-          <w:szCs w:val="20"/>
-        </w:rPr>
-      </w:pPr>
-      <w:r>
-        <w:rPr>
-          <w:sz w:val="20"/>
-          <w:szCs w:val="20"/>
-        </w:rPr>
-        <w:t>McGranahan, D. A., Daigh, A. L., Veenstra, J. J., Engle, D. M., Miller, J. R. and Debinski, D. M.: Connecting soil organic carbon and root biomass with land-use and vegetation in temperate grassland, The Scientific World Journal, 2014, 2014.</w:t>
-      </w:r>
-    </w:p>
-    <w:p>
-      <w:pPr>
-        <w:pStyle w:val="Bibliography"/>
-        <w:rPr>
-          <w:sz w:val="20"/>
-          <w:szCs w:val="20"/>
-        </w:rPr>
-      </w:pPr>
-      <w:r>
-        <w:rPr>
-          <w:sz w:val="20"/>
-          <w:szCs w:val="20"/>
-        </w:rPr>
-        <w:t>Omonode, R. A. and Vyn, T. J.: Vertical distribution of soil organic carbon and nitrogen under warm-season native grasses relative to croplands in west-central indiana, uSA, Agriculture, Ecosystems &amp; Environment, 117(2), 159–170, 2006.</w:t>
-      </w:r>
-    </w:p>
-    <w:p>
-      <w:pPr>
-        <w:pStyle w:val="Bibliography"/>
-        <w:rPr>
-          <w:sz w:val="20"/>
-          <w:szCs w:val="20"/>
-        </w:rPr>
-      </w:pPr>
-      <w:r>
-        <w:rPr>
-          <w:sz w:val="20"/>
-          <w:szCs w:val="20"/>
-        </w:rPr>
-        <w:t>O’</w:t>
-      </w:r>
-      <w:r>
-        <w:rPr>
-          <w:sz w:val="20"/>
-          <w:szCs w:val="20"/>
-        </w:rPr>
-        <w:t>Brien</w:t>
-      </w:r>
-      <w:r>
-        <w:rPr>
-          <w:sz w:val="20"/>
-          <w:szCs w:val="20"/>
-        </w:rPr>
-        <w:t>, S. L., Jastrow, J. D., Grimley, D. A. and GONZALEZ-MELER, M. A.: Moisture and vegetation controls on decadal-scale accrual of soil organic carbon and total nitrogen in restored grasslands, Global Change Biology, 16(9), 2573–2588, 2010.</w:t>
-      </w:r>
-    </w:p>
-    <w:p>
-      <w:pPr>
-        <w:pStyle w:val="Bibliography"/>
-        <w:rPr>
-          <w:sz w:val="20"/>
-          <w:szCs w:val="20"/>
-        </w:rPr>
-      </w:pPr>
-      <w:r>
-        <w:rPr>
-          <w:sz w:val="20"/>
-          <w:szCs w:val="20"/>
-        </w:rPr>
-        <w:t>Pinheiro, J., Bates, D., DebRoy, S., Sarkar, D. and Team, R. C.: Nlme: Linear and nonlinear mixed effects models. r package version 3.1-113, available at h ttp, CRAN. R-project. org/package= nlme, 2013.</w:t>
-      </w:r>
-    </w:p>
-    <w:p>
-      <w:pPr>
-        <w:pStyle w:val="Bibliography"/>
-        <w:rPr>
-          <w:sz w:val="20"/>
-          <w:szCs w:val="20"/>
-        </w:rPr>
-      </w:pPr>
-      <w:r>
-        <w:rPr>
-          <w:sz w:val="20"/>
-          <w:szCs w:val="20"/>
-        </w:rPr>
-        <w:lastRenderedPageBreak/>
-        <w:t>Rasse, D. P., Rumpel, C. and Dignac, M.-F.: Is soil carbon mostly root carbon? Mechanisms for a specific stabilisation, Plant and soil, 269(1-2), 341–356, 2005.</w:t>
-      </w:r>
-    </w:p>
-    <w:p>
-      <w:pPr>
-        <w:pStyle w:val="Bibliography"/>
-        <w:rPr>
-          <w:sz w:val="20"/>
-          <w:szCs w:val="20"/>
-        </w:rPr>
-      </w:pPr>
-      <w:r>
-        <w:rPr>
-          <w:sz w:val="20"/>
-          <w:szCs w:val="20"/>
-        </w:rPr>
-        <w:t>Rumpel, C. and Kögel-Knabner, I.: Deep soil organic matter-a key but poorly understood component of terrestrial c cycle, Plant and Soil, 338(1-2), 143–158, 2011.</w:t>
-      </w:r>
-    </w:p>
-    <w:p>
-      <w:pPr>
-        <w:pStyle w:val="Bibliography"/>
-        <w:rPr>
-          <w:sz w:val="20"/>
-          <w:szCs w:val="20"/>
-        </w:rPr>
-      </w:pPr>
-      <w:r>
-        <w:rPr>
-          <w:sz w:val="20"/>
-          <w:szCs w:val="20"/>
-        </w:rPr>
-        <w:t>Silver, W. L. and Miya, R. K.: Global patterns in root decomposition: Comparisons of climate and litter quality effects, Oecologia, 129(3), 407–419, 2001.</w:t>
-      </w:r>
-    </w:p>
-    <w:p>
-      <w:pPr>
-        <w:pStyle w:val="Bibliography"/>
-        <w:rPr>
-          <w:sz w:val="20"/>
-          <w:szCs w:val="20"/>
-        </w:rPr>
-      </w:pPr>
-      <w:r>
-        <w:rPr>
-          <w:sz w:val="20"/>
-          <w:szCs w:val="20"/>
-        </w:rPr>
-        <w:t>Six, J., Conant, R., Paul, E. A. and Paustian, K.: Stabilization mechanisms of soil organic matter: Implications for c-saturation of soils, Plant and soil, 241(2), 155–176, 2002.</w:t>
-      </w:r>
-    </w:p>
-    <w:p>
-      <w:pPr>
-        <w:pStyle w:val="Bibliography"/>
-        <w:rPr>
-          <w:sz w:val="20"/>
-          <w:szCs w:val="20"/>
-        </w:rPr>
-      </w:pPr>
-      <w:r>
-        <w:rPr>
-          <w:sz w:val="20"/>
-          <w:szCs w:val="20"/>
-        </w:rPr>
-        <w:t>Tufekcioglu, A., Raich, J., Isenhart, T. and Schultz, R.: Biomass, carbon and nitrogen dynamics of multi-species riparian buffers within an agricultural watershed in iowa, uSA, Agroforestry Systems, 57(3), 187–198, 2003.</w:t>
+        <w:t>SA, Agroforestry Systems, 57(3), 187–198, 2003.</w:t>
       </w:r>
     </w:p>
     <w:p>
@@ -15886,21 +16233,176 @@
           <w:szCs w:val="20"/>
         </w:rPr>
       </w:pPr>
-      <w:r>
+    </w:p>
+    <w:p>
+      <w:pPr>
         <w:rPr>
           <w:b/>
           <w:color w:val="000000" w:themeColor="text1"/>
           <w:szCs w:val="20"/>
         </w:rPr>
-        <w:t>7</w:t>
-      </w:r>
-      <w:r>
+      </w:pPr>
+    </w:p>
+    <w:p>
+      <w:pPr>
         <w:rPr>
           <w:b/>
           <w:color w:val="000000" w:themeColor="text1"/>
           <w:szCs w:val="20"/>
         </w:rPr>
-        <w:t xml:space="preserve"> Supplementary Materials</w:t>
+      </w:pPr>
+    </w:p>
+    <w:p>
+      <w:pPr>
+        <w:rPr>
+          <w:b/>
+          <w:color w:val="000000" w:themeColor="text1"/>
+          <w:szCs w:val="20"/>
+        </w:rPr>
+      </w:pPr>
+    </w:p>
+    <w:p>
+      <w:pPr>
+        <w:rPr>
+          <w:b/>
+          <w:color w:val="000000" w:themeColor="text1"/>
+          <w:szCs w:val="20"/>
+        </w:rPr>
+      </w:pPr>
+    </w:p>
+    <w:p>
+      <w:pPr>
+        <w:rPr>
+          <w:b/>
+          <w:color w:val="000000" w:themeColor="text1"/>
+          <w:szCs w:val="20"/>
+        </w:rPr>
+      </w:pPr>
+    </w:p>
+    <w:p>
+      <w:pPr>
+        <w:rPr>
+          <w:b/>
+          <w:color w:val="000000" w:themeColor="text1"/>
+          <w:szCs w:val="20"/>
+        </w:rPr>
+      </w:pPr>
+    </w:p>
+    <w:p>
+      <w:pPr>
+        <w:rPr>
+          <w:b/>
+          <w:color w:val="000000" w:themeColor="text1"/>
+          <w:szCs w:val="20"/>
+        </w:rPr>
+      </w:pPr>
+    </w:p>
+    <w:p>
+      <w:pPr>
+        <w:rPr>
+          <w:b/>
+          <w:color w:val="000000" w:themeColor="text1"/>
+          <w:szCs w:val="20"/>
+        </w:rPr>
+      </w:pPr>
+    </w:p>
+    <w:p>
+      <w:pPr>
+        <w:rPr>
+          <w:b/>
+          <w:color w:val="000000" w:themeColor="text1"/>
+          <w:szCs w:val="20"/>
+        </w:rPr>
+      </w:pPr>
+    </w:p>
+    <w:p>
+      <w:pPr>
+        <w:rPr>
+          <w:b/>
+          <w:color w:val="000000" w:themeColor="text1"/>
+          <w:szCs w:val="20"/>
+        </w:rPr>
+      </w:pPr>
+    </w:p>
+    <w:p>
+      <w:pPr>
+        <w:rPr>
+          <w:b/>
+          <w:color w:val="000000" w:themeColor="text1"/>
+          <w:szCs w:val="20"/>
+        </w:rPr>
+      </w:pPr>
+    </w:p>
+    <w:p>
+      <w:pPr>
+        <w:rPr>
+          <w:b/>
+          <w:color w:val="000000" w:themeColor="text1"/>
+          <w:szCs w:val="20"/>
+        </w:rPr>
+      </w:pPr>
+    </w:p>
+    <w:p>
+      <w:pPr>
+        <w:rPr>
+          <w:b/>
+          <w:color w:val="000000" w:themeColor="text1"/>
+          <w:szCs w:val="20"/>
+        </w:rPr>
+      </w:pPr>
+    </w:p>
+    <w:p>
+      <w:pPr>
+        <w:rPr>
+          <w:b/>
+          <w:color w:val="000000" w:themeColor="text1"/>
+          <w:szCs w:val="20"/>
+        </w:rPr>
+      </w:pPr>
+    </w:p>
+    <w:p>
+      <w:pPr>
+        <w:rPr>
+          <w:b/>
+          <w:color w:val="000000" w:themeColor="text1"/>
+          <w:szCs w:val="20"/>
+        </w:rPr>
+      </w:pPr>
+    </w:p>
+    <w:p>
+      <w:pPr>
+        <w:rPr>
+          <w:b/>
+          <w:color w:val="000000" w:themeColor="text1"/>
+          <w:szCs w:val="20"/>
+        </w:rPr>
+      </w:pPr>
+    </w:p>
+    <w:p>
+      <w:pPr>
+        <w:rPr>
+          <w:b/>
+          <w:color w:val="000000" w:themeColor="text1"/>
+          <w:szCs w:val="20"/>
+        </w:rPr>
+      </w:pPr>
+    </w:p>
+    <w:p>
+      <w:pPr>
+        <w:rPr>
+          <w:b/>
+          <w:color w:val="000000" w:themeColor="text1"/>
+          <w:szCs w:val="20"/>
+        </w:rPr>
+      </w:pPr>
+      <w:r>
+        <w:rPr>
+          <w:b/>
+          <w:color w:val="000000" w:themeColor="text1"/>
+          <w:szCs w:val="20"/>
+        </w:rPr>
+        <w:lastRenderedPageBreak/>
+        <w:t>Supplementary Materials</w:t>
       </w:r>
     </w:p>
     <w:p>
@@ -15911,20 +16413,46 @@
           <w:szCs w:val="20"/>
         </w:rPr>
       </w:pPr>
-      <w:r>
+    </w:p>
+    <w:p>
+      <w:pPr>
         <w:rPr>
           <w:i/>
           <w:color w:val="000000" w:themeColor="text1"/>
           <w:szCs w:val="20"/>
         </w:rPr>
-        <w:t xml:space="preserve">Logistic curve fits used to generate predicted root accumulation for each depth. The mean and standard error of these curves is found in Fig. 3. </w:t>
-      </w:r>
-    </w:p>
-    <w:p>
-      <w:pPr>
-        <w:rPr>
+      </w:pPr>
+      <w:r>
+        <w:rPr>
+          <w:i/>
           <w:color w:val="000000" w:themeColor="text1"/>
           <w:szCs w:val="20"/>
+        </w:rPr>
+        <w:t>Logistic curve fits used to generate predicted root accumulation for each depth. The mean and standard error of these curves is found in Fig. 3.</w:t>
+      </w:r>
+    </w:p>
+    <w:p>
+      <w:pPr>
+        <w:rPr>
+          <w:i/>
+          <w:color w:val="000000" w:themeColor="text1"/>
+          <w:szCs w:val="20"/>
+        </w:rPr>
+      </w:pPr>
+      <w:r>
+        <w:rPr>
+          <w:i/>
+          <w:color w:val="000000" w:themeColor="text1"/>
+          <w:szCs w:val="20"/>
+        </w:rPr>
+        <w:t xml:space="preserve"> </w:t>
+      </w:r>
+    </w:p>
+    <w:p>
+      <w:pPr>
+        <w:rPr>
+          <w:color w:val="000000" w:themeColor="text1"/>
+          <w:szCs w:val="20"/>
           <w:u w:val="single"/>
         </w:rPr>
       </w:pPr>
@@ -15934,7 +16462,6 @@
           <w:szCs w:val="20"/>
           <w:lang w:val="en-US" w:eastAsia="en-US"/>
         </w:rPr>
-        <w:lastRenderedPageBreak/>
         <w:drawing>
           <wp:inline distT="0" distB="0" distL="0" distR="0" wp14:anchorId="1E361E87" wp14:editId="1D3DE814">
             <wp:extent cx="5943600" cy="4750435"/>
@@ -17806,7 +18333,7 @@
 </file>
 
 <file path=customXml/itemProps1.xml><?xml version="1.0" encoding="utf-8"?>
-<ds:datastoreItem xmlns:ds="http://schemas.openxmlformats.org/officeDocument/2006/customXml" ds:itemID="{DBA6C14C-5F65-42FE-AEA3-A120379792D1}">
+<ds:datastoreItem xmlns:ds="http://schemas.openxmlformats.org/officeDocument/2006/customXml" ds:itemID="{7FD7D338-511D-48CB-A0C0-15420D9AC1A9}">
   <ds:schemaRefs>
     <ds:schemaRef ds:uri="http://schemas.openxmlformats.org/officeDocument/2006/bibliography"/>
   </ds:schemaRefs>

</xml_diff>